<commit_message>
final updates to aibe-one-page-explainer
</commit_message>
<xml_diff>
--- a/aibe-one-page-explainer-inflation.docx
+++ b/aibe-one-page-explainer-inflation.docx
@@ -3,6 +3,315 @@
 <w:document xmlns:wpc="http://schemas.microsoft.com/office/word/2010/wordprocessingCanvas" xmlns:cx="http://schemas.microsoft.com/office/drawing/2014/chartex" xmlns:cx1="http://schemas.microsoft.com/office/drawing/2015/9/8/chartex" xmlns:cx2="http://schemas.microsoft.com/office/drawing/2015/10/21/chartex" xmlns:cx3="http://schemas.microsoft.com/office/drawing/2016/5/9/chartex" xmlns:cx4="http://schemas.microsoft.com/office/drawing/2016/5/10/chartex" xmlns:cx5="http://schemas.microsoft.com/office/drawing/2016/5/11/chartex" xmlns:cx6="http://schemas.microsoft.com/office/drawing/2016/5/12/chartex" xmlns:cx7="http://schemas.microsoft.com/office/drawing/2016/5/13/chartex" xmlns:cx8="http://schemas.microsoft.com/office/drawing/2016/5/14/chartex" xmlns:mc="http://schemas.openxmlformats.org/markup-compatibility/2006" xmlns:aink="http://schemas.microsoft.com/office/drawing/2016/ink" xmlns:am3d="http://schemas.microsoft.com/office/drawing/2017/model3d" xmlns:o="urn:schemas-microsoft-com:office:office" xmlns:oel="http://schemas.microsoft.com/office/2019/extlst" xmlns:r="http://schemas.openxmlformats.org/officeDocument/2006/relationships" xmlns:m="http://schemas.openxmlformats.org/officeDocument/2006/math" xmlns:v="urn:schemas-microsoft-com:vml" xmlns:wp14="http://schemas.microsoft.com/office/word/2010/wordprocessingDrawing" xmlns:wp="http://schemas.openxmlformats.org/drawingml/2006/wordprocessingDrawing" xmlns:w10="urn:schemas-microsoft-com:office:word" xmlns:w="http://schemas.openxmlformats.org/wordprocessingml/2006/main" xmlns:w14="http://schemas.microsoft.com/office/word/2010/wordml" xmlns:w15="http://schemas.microsoft.com/office/word/2012/wordml" xmlns:w16cex="http://schemas.microsoft.com/office/word/2018/wordml/cex" xmlns:w16cid="http://schemas.microsoft.com/office/word/2016/wordml/cid" xmlns:w16="http://schemas.microsoft.com/office/word/2018/wordml" xmlns:w16sdtdh="http://schemas.microsoft.com/office/word/2020/wordml/sdtdatahash" xmlns:w16se="http://schemas.microsoft.com/office/word/2015/wordml/symex" xmlns:wpg="http://schemas.microsoft.com/office/word/2010/wordprocessingGroup" xmlns:wpi="http://schemas.microsoft.com/office/word/2010/wordprocessingInk" xmlns:wne="http://schemas.microsoft.com/office/word/2006/wordml" xmlns:wps="http://schemas.microsoft.com/office/word/2010/wordprocessingShape" mc:Ignorable="w14 w15 w16se w16cid w16 w16cex w16sdtdh wp14">
   <w:body>
     <w:p>
+      <w:r>
+        <w:rPr>
+          <w:noProof/>
+        </w:rPr>
+        <mc:AlternateContent>
+          <mc:Choice Requires="wps">
+            <w:drawing>
+              <wp:anchor distT="0" distB="0" distL="114300" distR="114300" simplePos="0" relativeHeight="251665408" behindDoc="0" locked="0" layoutInCell="1" allowOverlap="1" wp14:anchorId="18434680" wp14:editId="495F36B9">
+                <wp:simplePos x="0" y="0"/>
+                <wp:positionH relativeFrom="column">
+                  <wp:posOffset>-431800</wp:posOffset>
+                </wp:positionH>
+                <wp:positionV relativeFrom="paragraph">
+                  <wp:posOffset>-372745</wp:posOffset>
+                </wp:positionV>
+                <wp:extent cx="9378950" cy="558800"/>
+                <wp:effectExtent l="0" t="0" r="19050" b="12700"/>
+                <wp:wrapNone/>
+                <wp:docPr id="8" name="Text Box 8"/>
+                <wp:cNvGraphicFramePr/>
+                <a:graphic xmlns:a="http://schemas.openxmlformats.org/drawingml/2006/main">
+                  <a:graphicData uri="http://schemas.microsoft.com/office/word/2010/wordprocessingShape">
+                    <wps:wsp>
+                      <wps:cNvSpPr txBox="1"/>
+                      <wps:spPr>
+                        <a:xfrm>
+                          <a:off x="0" y="0"/>
+                          <a:ext cx="9378950" cy="558800"/>
+                        </a:xfrm>
+                        <a:prstGeom prst="rect">
+                          <a:avLst/>
+                        </a:prstGeom>
+                        <a:solidFill>
+                          <a:schemeClr val="lt1"/>
+                        </a:solidFill>
+                        <a:ln w="6350">
+                          <a:solidFill>
+                            <a:prstClr val="black"/>
+                          </a:solidFill>
+                        </a:ln>
+                      </wps:spPr>
+                      <wps:txbx>
+                        <w:txbxContent>
+                          <w:p>
+                            <w:pPr>
+                              <w:rPr>
+                                <w:sz w:val="16"/>
+                                <w:szCs w:val="16"/>
+                              </w:rPr>
+                            </w:pPr>
+                            <w:r>
+                              <w:rPr>
+                                <w:sz w:val="16"/>
+                                <w:szCs w:val="16"/>
+                              </w:rPr>
+                              <w:t>AIBE</w:t>
+                            </w:r>
+                            <w:r>
+                              <w:rPr>
+                                <w:sz w:val="16"/>
+                                <w:szCs w:val="16"/>
+                              </w:rPr>
+                              <w:t xml:space="preserve"> Explainer Series</w:t>
+                            </w:r>
+                            <w:r>
+                              <w:rPr>
+                                <w:sz w:val="16"/>
+                                <w:szCs w:val="16"/>
+                              </w:rPr>
+                              <w:t>: Inflation</w:t>
+                            </w:r>
+                            <w:r>
+                              <w:rPr>
+                                <w:sz w:val="16"/>
+                                <w:szCs w:val="16"/>
+                                <w:u w:val="single"/>
+                              </w:rPr>
+                              <w:t xml:space="preserve"> Intro</w:t>
+                            </w:r>
+                            <w:r>
+                              <w:rPr>
+                                <w:sz w:val="16"/>
+                                <w:szCs w:val="16"/>
+                              </w:rPr>
+                              <w:t xml:space="preserve">: Covid related supply disruptions and the massive income support programs around the world have both put upward pressure on prices in most if not all countries around the world. The invasion of Ukraine by Russia has led to further disruption and large increases in the prices of oil, gas, and coal. The upshot of all that is that we are now facing increases in prices that </w:t>
+                            </w:r>
+                            <w:proofErr w:type="spellStart"/>
+                            <w:r>
+                              <w:rPr>
+                                <w:sz w:val="16"/>
+                                <w:szCs w:val="16"/>
+                              </w:rPr>
+                              <w:t>have</w:t>
+                            </w:r>
+                            <w:r>
+                              <w:rPr>
+                                <w:sz w:val="16"/>
+                                <w:szCs w:val="16"/>
+                              </w:rPr>
+                              <w:t>not</w:t>
+                            </w:r>
+                            <w:proofErr w:type="spellEnd"/>
+                            <w:r>
+                              <w:rPr>
+                                <w:sz w:val="16"/>
+                                <w:szCs w:val="16"/>
+                              </w:rPr>
+                              <w:t xml:space="preserve"> </w:t>
+                            </w:r>
+                            <w:r>
+                              <w:rPr>
+                                <w:sz w:val="16"/>
+                                <w:szCs w:val="16"/>
+                              </w:rPr>
+                              <w:t xml:space="preserve"> been seen in a long time, really decades. In the first instalment of this</w:t>
+                            </w:r>
+                            <w:r>
+                              <w:t xml:space="preserve"> </w:t>
+                            </w:r>
+                            <w:r>
+                              <w:rPr>
+                                <w:sz w:val="16"/>
+                                <w:szCs w:val="16"/>
+                              </w:rPr>
+                              <w:t>new AIBE series, we explain what inflation</w:t>
+                            </w:r>
+                            <w:r>
+                              <w:rPr>
+                                <w:sz w:val="16"/>
+                                <w:szCs w:val="16"/>
+                              </w:rPr>
+                              <w:t xml:space="preserve"> is</w:t>
+                            </w:r>
+                            <w:r>
+                              <w:rPr>
+                                <w:sz w:val="16"/>
+                                <w:szCs w:val="16"/>
+                              </w:rPr>
+                              <w:t>, how it is measured, why it matters, and how inflation affect different people.  [MAYBE HAVE SOMETHING HERE ABOUT AIBE].</w:t>
+                            </w:r>
+                          </w:p>
+                          <w:p>
+                            <w:pPr>
+                              <w:jc w:val="center"/>
+                              <w:rPr>
+                                <w:sz w:val="16"/>
+                                <w:szCs w:val="16"/>
+                              </w:rPr>
+                            </w:pPr>
+                          </w:p>
+                          <w:p>
+                            <w:pPr>
+                              <w:rPr>
+                                <w:sz w:val="16"/>
+                                <w:szCs w:val="16"/>
+                              </w:rPr>
+                            </w:pPr>
+                          </w:p>
+                        </w:txbxContent>
+                      </wps:txbx>
+                      <wps:bodyPr rot="0" spcFirstLastPara="0" vertOverflow="overflow" horzOverflow="overflow" vert="horz" wrap="square" lIns="91440" tIns="45720" rIns="91440" bIns="45720" numCol="1" spcCol="0" rtlCol="0" fromWordArt="0" anchor="t" anchorCtr="0" forceAA="0" compatLnSpc="1">
+                        <a:prstTxWarp prst="textNoShape">
+                          <a:avLst/>
+                        </a:prstTxWarp>
+                        <a:noAutofit/>
+                      </wps:bodyPr>
+                    </wps:wsp>
+                  </a:graphicData>
+                </a:graphic>
+                <wp14:sizeRelH relativeFrom="margin">
+                  <wp14:pctWidth>0</wp14:pctWidth>
+                </wp14:sizeRelH>
+                <wp14:sizeRelV relativeFrom="margin">
+                  <wp14:pctHeight>0</wp14:pctHeight>
+                </wp14:sizeRelV>
+              </wp:anchor>
+            </w:drawing>
+          </mc:Choice>
+          <mc:Fallback>
+            <w:pict>
+              <v:shapetype w14:anchorId="18434680" id="_x0000_t202" coordsize="21600,21600" o:spt="202" path="m,l,21600r21600,l21600,xe">
+                <v:stroke joinstyle="miter"/>
+                <v:path gradientshapeok="t" o:connecttype="rect"/>
+              </v:shapetype>
+              <v:shape id="Text Box 8" o:spid="_x0000_s1026" type="#_x0000_t202" style="position:absolute;margin-left:-34pt;margin-top:-29.35pt;width:738.5pt;height:44pt;z-index:251665408;visibility:visible;mso-wrap-style:square;mso-width-percent:0;mso-height-percent:0;mso-wrap-distance-left:9pt;mso-wrap-distance-top:0;mso-wrap-distance-right:9pt;mso-wrap-distance-bottom:0;mso-position-horizontal:absolute;mso-position-horizontal-relative:text;mso-position-vertical:absolute;mso-position-vertical-relative:text;mso-width-percent:0;mso-height-percent:0;mso-width-relative:margin;mso-height-relative:margin;v-text-anchor:top" o:gfxdata="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" fillcolor="white [3201]" strokeweight=".5pt">
+                <v:textbox>
+                  <w:txbxContent>
+                    <w:p>
+                      <w:pPr>
+                        <w:rPr>
+                          <w:sz w:val="16"/>
+                          <w:szCs w:val="16"/>
+                        </w:rPr>
+                      </w:pPr>
+                      <w:r>
+                        <w:rPr>
+                          <w:sz w:val="16"/>
+                          <w:szCs w:val="16"/>
+                        </w:rPr>
+                        <w:t>AIBE</w:t>
+                      </w:r>
+                      <w:r>
+                        <w:rPr>
+                          <w:sz w:val="16"/>
+                          <w:szCs w:val="16"/>
+                        </w:rPr>
+                        <w:t xml:space="preserve"> Explainer Series</w:t>
+                      </w:r>
+                      <w:r>
+                        <w:rPr>
+                          <w:sz w:val="16"/>
+                          <w:szCs w:val="16"/>
+                        </w:rPr>
+                        <w:t>: Inflation</w:t>
+                      </w:r>
+                      <w:r>
+                        <w:rPr>
+                          <w:sz w:val="16"/>
+                          <w:szCs w:val="16"/>
+                          <w:u w:val="single"/>
+                        </w:rPr>
+                        <w:t xml:space="preserve"> Intro</w:t>
+                      </w:r>
+                      <w:r>
+                        <w:rPr>
+                          <w:sz w:val="16"/>
+                          <w:szCs w:val="16"/>
+                        </w:rPr>
+                        <w:t xml:space="preserve">: Covid related supply disruptions and the massive income support programs around the world have both put upward pressure on prices in most if not all countries around the world. The invasion of Ukraine by Russia has led to further disruption and large increases in the prices of oil, gas, and coal. The upshot of all that is that we are now facing increases in prices that </w:t>
+                      </w:r>
+                      <w:proofErr w:type="spellStart"/>
+                      <w:r>
+                        <w:rPr>
+                          <w:sz w:val="16"/>
+                          <w:szCs w:val="16"/>
+                        </w:rPr>
+                        <w:t>have</w:t>
+                      </w:r>
+                      <w:r>
+                        <w:rPr>
+                          <w:sz w:val="16"/>
+                          <w:szCs w:val="16"/>
+                        </w:rPr>
+                        <w:t>not</w:t>
+                      </w:r>
+                      <w:proofErr w:type="spellEnd"/>
+                      <w:r>
+                        <w:rPr>
+                          <w:sz w:val="16"/>
+                          <w:szCs w:val="16"/>
+                        </w:rPr>
+                        <w:t xml:space="preserve"> </w:t>
+                      </w:r>
+                      <w:r>
+                        <w:rPr>
+                          <w:sz w:val="16"/>
+                          <w:szCs w:val="16"/>
+                        </w:rPr>
+                        <w:t xml:space="preserve"> been seen in a long time, really decades. In the first instalment of this</w:t>
+                      </w:r>
+                      <w:r>
+                        <w:t xml:space="preserve"> </w:t>
+                      </w:r>
+                      <w:r>
+                        <w:rPr>
+                          <w:sz w:val="16"/>
+                          <w:szCs w:val="16"/>
+                        </w:rPr>
+                        <w:t>new AIBE series, we explain what inflation</w:t>
+                      </w:r>
+                      <w:r>
+                        <w:rPr>
+                          <w:sz w:val="16"/>
+                          <w:szCs w:val="16"/>
+                        </w:rPr>
+                        <w:t xml:space="preserve"> is</w:t>
+                      </w:r>
+                      <w:r>
+                        <w:rPr>
+                          <w:sz w:val="16"/>
+                          <w:szCs w:val="16"/>
+                        </w:rPr>
+                        <w:t>, how it is measured, why it matters, and how inflation affect different people.  [MAYBE HAVE SOMETHING HERE ABOUT AIBE].</w:t>
+                      </w:r>
+                    </w:p>
+                    <w:p>
+                      <w:pPr>
+                        <w:jc w:val="center"/>
+                        <w:rPr>
+                          <w:sz w:val="16"/>
+                          <w:szCs w:val="16"/>
+                        </w:rPr>
+                      </w:pPr>
+                    </w:p>
+                    <w:p>
+                      <w:pPr>
+                        <w:rPr>
+                          <w:sz w:val="16"/>
+                          <w:szCs w:val="16"/>
+                        </w:rPr>
+                      </w:pPr>
+                    </w:p>
+                  </w:txbxContent>
+                </v:textbox>
+              </v:shape>
+            </w:pict>
+          </mc:Fallback>
+        </mc:AlternateContent>
+      </w:r>
       <w:r>
         <w:rPr>
           <w:noProof/>
@@ -94,14 +403,30 @@
                                 <w:sz w:val="18"/>
                                 <w:szCs w:val="18"/>
                               </w:rPr>
-                              <w:t xml:space="preserve">A 35-year-old single mother of 2 children (1 under 5 and 1 under 16) living in Brisbane, working part-time on a casual contract, and relying on means-tested income support payments, </w:t>
-                            </w:r>
-                            <w:r>
-                              <w:rPr>
-                                <w:sz w:val="18"/>
-                                <w:szCs w:val="18"/>
-                              </w:rPr>
-                              <w:t>may spend their income as follows:</w:t>
+                              <w:t xml:space="preserve">If a </w:t>
+                            </w:r>
+                            <w:proofErr w:type="spellStart"/>
+                            <w:r>
+                              <w:rPr>
+                                <w:sz w:val="18"/>
+                                <w:szCs w:val="18"/>
+                              </w:rPr>
+                              <w:t>a</w:t>
+                            </w:r>
+                            <w:proofErr w:type="spellEnd"/>
+                            <w:r>
+                              <w:rPr>
+                                <w:sz w:val="18"/>
+                                <w:szCs w:val="18"/>
+                              </w:rPr>
+                              <w:t xml:space="preserve"> 35-year-old single mother of 2 children (1 under 5 and 1 under 16) living in Brisbane, working part-time on a casual contract, and relying on means-tested income support payments</w:t>
+                            </w:r>
+                            <w:r>
+                              <w:rPr>
+                                <w:sz w:val="18"/>
+                                <w:szCs w:val="18"/>
+                              </w:rPr>
+                              <w:t xml:space="preserve"> spend their income as follows:</w:t>
                             </w:r>
                           </w:p>
                           <w:p>
@@ -699,7 +1024,29 @@
                                       <w:szCs w:val="18"/>
                                       <w:lang w:val="en-GB"/>
                                     </w:rPr>
-                                    <w:t>Education: 5%</w:t>
+                                    <w:t xml:space="preserve">Education: </w:t>
+                                  </w:r>
+                                  <w:r>
+                                    <w:rPr>
+                                      <w:rFonts w:cstheme="minorHAnsi"/>
+                                      <w:b/>
+                                      <w:bCs/>
+                                      <w:sz w:val="18"/>
+                                      <w:szCs w:val="18"/>
+                                      <w:lang w:val="en-GB"/>
+                                    </w:rPr>
+                                    <w:t>8</w:t>
+                                  </w:r>
+                                  <w:r>
+                                    <w:rPr>
+                                      <w:rFonts w:cstheme="minorHAnsi"/>
+                                      <w:b/>
+                                      <w:bCs/>
+                                      <w:sz w:val="18"/>
+                                      <w:szCs w:val="18"/>
+                                      <w:lang w:val="en-GB"/>
+                                    </w:rPr>
+                                    <w:t>%</w:t>
                                   </w:r>
                                 </w:p>
                               </w:tc>
@@ -810,7 +1157,29 @@
                                       <w:szCs w:val="18"/>
                                       <w:lang w:val="en-GB"/>
                                     </w:rPr>
-                                    <w:t>Others: 15%</w:t>
+                                    <w:t>Others: 1</w:t>
+                                  </w:r>
+                                  <w:r>
+                                    <w:rPr>
+                                      <w:rFonts w:cstheme="minorHAnsi"/>
+                                      <w:b/>
+                                      <w:bCs/>
+                                      <w:sz w:val="18"/>
+                                      <w:szCs w:val="18"/>
+                                      <w:lang w:val="en-GB"/>
+                                    </w:rPr>
+                                    <w:t>2</w:t>
+                                  </w:r>
+                                  <w:r>
+                                    <w:rPr>
+                                      <w:rFonts w:cstheme="minorHAnsi"/>
+                                      <w:b/>
+                                      <w:bCs/>
+                                      <w:sz w:val="18"/>
+                                      <w:szCs w:val="18"/>
+                                      <w:lang w:val="en-GB"/>
+                                    </w:rPr>
+                                    <w:t>%</w:t>
                                   </w:r>
                                 </w:p>
                               </w:tc>
@@ -848,7 +1217,18 @@
                                 <w:szCs w:val="18"/>
                                 <w:lang w:val="en-GB"/>
                               </w:rPr>
-                              <w:t>Their</w:t>
+                              <w:t>then t</w:t>
+                            </w:r>
+                            <w:r>
+                              <w:rPr>
+                                <w:rFonts w:cstheme="minorHAnsi"/>
+                                <w:b/>
+                                <w:bCs/>
+                                <w:sz w:val="18"/>
+                                <w:szCs w:val="18"/>
+                                <w:lang w:val="en-GB"/>
+                              </w:rPr>
+                              <w:t>heir</w:t>
                             </w:r>
                             <w:r>
                               <w:rPr>
@@ -925,7 +1305,29 @@
                                 <w:szCs w:val="18"/>
                                 <w:lang w:val="en-GB"/>
                               </w:rPr>
-                              <w:t>4.7</w:t>
+                              <w:t>4</w:t>
+                            </w:r>
+                            <w:r>
+                              <w:rPr>
+                                <w:rFonts w:cstheme="minorHAnsi"/>
+                                <w:b/>
+                                <w:bCs/>
+                                <w:sz w:val="18"/>
+                                <w:szCs w:val="18"/>
+                                <w:lang w:val="en-GB"/>
+                              </w:rPr>
+                              <w:t>.</w:t>
+                            </w:r>
+                            <w:r>
+                              <w:rPr>
+                                <w:rFonts w:cstheme="minorHAnsi"/>
+                                <w:b/>
+                                <w:bCs/>
+                                <w:sz w:val="18"/>
+                                <w:szCs w:val="18"/>
+                                <w:lang w:val="en-GB"/>
+                              </w:rPr>
+                              <w:t>8</w:t>
                             </w:r>
                             <w:r>
                               <w:rPr>
@@ -962,7 +1364,7 @@
                 <v:stroke joinstyle="miter"/>
                 <v:path gradientshapeok="t" o:connecttype="rect"/>
               </v:shapetype>
-              <v:shape id="Text Box 2" o:spid="_x0000_s1026" type="#_x0000_t202" style="position:absolute;margin-left:228.95pt;margin-top:279.3pt;width:257.55pt;height:257.95pt;z-index:251663360;visibility:visible;mso-wrap-style:square;mso-width-percent:0;mso-height-percent:0;mso-wrap-distance-left:9pt;mso-wrap-distance-top:3.6pt;mso-wrap-distance-right:9pt;mso-wrap-distance-bottom:3.6pt;mso-position-horizontal:absolute;mso-position-horizontal-relative:text;mso-position-vertical:absolute;mso-position-vertical-relative:text;mso-width-percent:0;mso-height-percent:0;mso-width-relative:margin;mso-height-relative:margin;v-text-anchor:top" o:gfxdata="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">
+              <v:shape id="Text Box 2" o:spid="_x0000_s1027" type="#_x0000_t202" style="position:absolute;margin-left:228.95pt;margin-top:279.3pt;width:257.55pt;height:257.95pt;z-index:251663360;visibility:visible;mso-wrap-style:square;mso-width-percent:0;mso-height-percent:0;mso-wrap-distance-left:9pt;mso-wrap-distance-top:3.6pt;mso-wrap-distance-right:9pt;mso-wrap-distance-bottom:3.6pt;mso-position-horizontal:absolute;mso-position-horizontal-relative:text;mso-position-vertical:absolute;mso-position-vertical-relative:text;mso-width-percent:0;mso-height-percent:0;mso-width-relative:margin;mso-height-relative:margin;v-text-anchor:top" o:gfxdata="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">
                 <v:textbox>
                   <w:txbxContent>
                     <w:p>
@@ -1006,14 +1408,30 @@
                           <w:sz w:val="18"/>
                           <w:szCs w:val="18"/>
                         </w:rPr>
-                        <w:t xml:space="preserve">A 35-year-old single mother of 2 children (1 under 5 and 1 under 16) living in Brisbane, working part-time on a casual contract, and relying on means-tested income support payments, </w:t>
-                      </w:r>
+                        <w:t xml:space="preserve">If a </w:t>
+                      </w:r>
+                      <w:proofErr w:type="spellStart"/>
                       <w:r>
                         <w:rPr>
                           <w:sz w:val="18"/>
                           <w:szCs w:val="18"/>
                         </w:rPr>
-                        <w:t>may spend their income as follows:</w:t>
+                        <w:t>a</w:t>
+                      </w:r>
+                      <w:proofErr w:type="spellEnd"/>
+                      <w:r>
+                        <w:rPr>
+                          <w:sz w:val="18"/>
+                          <w:szCs w:val="18"/>
+                        </w:rPr>
+                        <w:t xml:space="preserve"> 35-year-old single mother of 2 children (1 under 5 and 1 under 16) living in Brisbane, working part-time on a casual contract, and relying on means-tested income support payments</w:t>
+                      </w:r>
+                      <w:r>
+                        <w:rPr>
+                          <w:sz w:val="18"/>
+                          <w:szCs w:val="18"/>
+                        </w:rPr>
+                        <w:t xml:space="preserve"> spend their income as follows:</w:t>
                       </w:r>
                     </w:p>
                     <w:p>
@@ -1611,7 +2029,29 @@
                                 <w:szCs w:val="18"/>
                                 <w:lang w:val="en-GB"/>
                               </w:rPr>
-                              <w:t>Education: 5%</w:t>
+                              <w:t xml:space="preserve">Education: </w:t>
+                            </w:r>
+                            <w:r>
+                              <w:rPr>
+                                <w:rFonts w:cstheme="minorHAnsi"/>
+                                <w:b/>
+                                <w:bCs/>
+                                <w:sz w:val="18"/>
+                                <w:szCs w:val="18"/>
+                                <w:lang w:val="en-GB"/>
+                              </w:rPr>
+                              <w:t>8</w:t>
+                            </w:r>
+                            <w:r>
+                              <w:rPr>
+                                <w:rFonts w:cstheme="minorHAnsi"/>
+                                <w:b/>
+                                <w:bCs/>
+                                <w:sz w:val="18"/>
+                                <w:szCs w:val="18"/>
+                                <w:lang w:val="en-GB"/>
+                              </w:rPr>
+                              <w:t>%</w:t>
                             </w:r>
                           </w:p>
                         </w:tc>
@@ -1722,7 +2162,29 @@
                                 <w:szCs w:val="18"/>
                                 <w:lang w:val="en-GB"/>
                               </w:rPr>
-                              <w:t>Others: 15%</w:t>
+                              <w:t>Others: 1</w:t>
+                            </w:r>
+                            <w:r>
+                              <w:rPr>
+                                <w:rFonts w:cstheme="minorHAnsi"/>
+                                <w:b/>
+                                <w:bCs/>
+                                <w:sz w:val="18"/>
+                                <w:szCs w:val="18"/>
+                                <w:lang w:val="en-GB"/>
+                              </w:rPr>
+                              <w:t>2</w:t>
+                            </w:r>
+                            <w:r>
+                              <w:rPr>
+                                <w:rFonts w:cstheme="minorHAnsi"/>
+                                <w:b/>
+                                <w:bCs/>
+                                <w:sz w:val="18"/>
+                                <w:szCs w:val="18"/>
+                                <w:lang w:val="en-GB"/>
+                              </w:rPr>
+                              <w:t>%</w:t>
                             </w:r>
                           </w:p>
                         </w:tc>
@@ -1760,7 +2222,7 @@
                           <w:szCs w:val="18"/>
                           <w:lang w:val="en-GB"/>
                         </w:rPr>
-                        <w:t>Their</w:t>
+                        <w:t>then t</w:t>
                       </w:r>
                       <w:r>
                         <w:rPr>
@@ -1771,7 +2233,7 @@
                           <w:szCs w:val="18"/>
                           <w:lang w:val="en-GB"/>
                         </w:rPr>
-                        <w:t xml:space="preserve"> </w:t>
+                        <w:t>heir</w:t>
                       </w:r>
                       <w:r>
                         <w:rPr>
@@ -1782,7 +2244,7 @@
                           <w:szCs w:val="18"/>
                           <w:lang w:val="en-GB"/>
                         </w:rPr>
-                        <w:t xml:space="preserve">annual </w:t>
+                        <w:t xml:space="preserve"> </w:t>
                       </w:r>
                       <w:r>
                         <w:rPr>
@@ -1793,7 +2255,7 @@
                           <w:szCs w:val="18"/>
                           <w:lang w:val="en-GB"/>
                         </w:rPr>
-                        <w:t xml:space="preserve">personal rate of inflation </w:t>
+                        <w:t xml:space="preserve">annual </w:t>
                       </w:r>
                       <w:r>
                         <w:rPr>
@@ -1804,7 +2266,7 @@
                           <w:szCs w:val="18"/>
                           <w:lang w:val="en-GB"/>
                         </w:rPr>
-                        <w:t xml:space="preserve">as of March 2022 </w:t>
+                        <w:t xml:space="preserve">personal rate of inflation </w:t>
                       </w:r>
                       <w:r>
                         <w:rPr>
@@ -1815,7 +2277,7 @@
                           <w:szCs w:val="18"/>
                           <w:lang w:val="en-GB"/>
                         </w:rPr>
-                        <w:t>is</w:t>
+                        <w:t xml:space="preserve">as of March 2022 </w:t>
                       </w:r>
                       <w:r>
                         <w:rPr>
@@ -1826,7 +2288,7 @@
                           <w:szCs w:val="18"/>
                           <w:lang w:val="en-GB"/>
                         </w:rPr>
-                        <w:t xml:space="preserve"> </w:t>
+                        <w:t>is</w:t>
                       </w:r>
                       <w:r>
                         <w:rPr>
@@ -1837,7 +2299,40 @@
                           <w:szCs w:val="18"/>
                           <w:lang w:val="en-GB"/>
                         </w:rPr>
-                        <w:t>4.7</w:t>
+                        <w:t xml:space="preserve"> </w:t>
+                      </w:r>
+                      <w:r>
+                        <w:rPr>
+                          <w:rFonts w:cstheme="minorHAnsi"/>
+                          <w:b/>
+                          <w:bCs/>
+                          <w:sz w:val="18"/>
+                          <w:szCs w:val="18"/>
+                          <w:lang w:val="en-GB"/>
+                        </w:rPr>
+                        <w:t>4</w:t>
+                      </w:r>
+                      <w:r>
+                        <w:rPr>
+                          <w:rFonts w:cstheme="minorHAnsi"/>
+                          <w:b/>
+                          <w:bCs/>
+                          <w:sz w:val="18"/>
+                          <w:szCs w:val="18"/>
+                          <w:lang w:val="en-GB"/>
+                        </w:rPr>
+                        <w:t>.</w:t>
+                      </w:r>
+                      <w:r>
+                        <w:rPr>
+                          <w:rFonts w:cstheme="minorHAnsi"/>
+                          <w:b/>
+                          <w:bCs/>
+                          <w:sz w:val="18"/>
+                          <w:szCs w:val="18"/>
+                          <w:lang w:val="en-GB"/>
+                        </w:rPr>
+                        <w:t>8</w:t>
                       </w:r>
                       <w:r>
                         <w:rPr>
@@ -1932,17 +2427,7 @@
                                   <w:sz w:val="18"/>
                                   <w:szCs w:val="18"/>
                                 </w:rPr>
-                                <w:t>Wage P</w:t>
-                              </w:r>
-                              <w:r>
-                                <w:rPr>
-                                  <w:rStyle w:val="Hyperlink"/>
-                                  <w:b/>
-                                  <w:bCs/>
-                                  <w:sz w:val="18"/>
-                                  <w:szCs w:val="18"/>
-                                </w:rPr>
-                                <w:t>rice Index</w:t>
+                                <w:t>Wage Price Index</w:t>
                               </w:r>
                             </w:hyperlink>
                             <w:r>
@@ -1968,7 +2453,35 @@
                                 <w:sz w:val="18"/>
                                 <w:szCs w:val="18"/>
                               </w:rPr>
-                              <w:t xml:space="preserve"> measures the increase in wages. </w:t>
+                              <w:t xml:space="preserve"> </w:t>
+                            </w:r>
+                            <w:r>
+                              <w:rPr>
+                                <w:sz w:val="18"/>
+                                <w:szCs w:val="18"/>
+                              </w:rPr>
+                              <w:t xml:space="preserve">is </w:t>
+                            </w:r>
+                            <w:r>
+                              <w:rPr>
+                                <w:sz w:val="18"/>
+                                <w:szCs w:val="18"/>
+                              </w:rPr>
+                              <w:t>measure</w:t>
+                            </w:r>
+                            <w:r>
+                              <w:rPr>
+                                <w:sz w:val="18"/>
+                                <w:szCs w:val="18"/>
+                              </w:rPr>
+                              <w:t xml:space="preserve"> of the</w:t>
+                            </w:r>
+                            <w:r>
+                              <w:rPr>
+                                <w:sz w:val="18"/>
+                                <w:szCs w:val="18"/>
+                              </w:rPr>
+                              <w:t xml:space="preserve"> increase in wages. </w:t>
                             </w:r>
                             <w:r>
                               <w:rPr>
@@ -2059,7 +2572,25 @@
                                 <w:sz w:val="18"/>
                                 <w:szCs w:val="18"/>
                               </w:rPr>
-                              <w:t>What matters for the standard of living is real wages which have declined by 2.6% and most income support schemes declined by 3% in real terms in the year to March 2022.</w:t>
+                              <w:t xml:space="preserve">What matters for the standard of living is real wages </w:t>
+                            </w:r>
+                            <w:r>
+                              <w:rPr>
+                                <w:b/>
+                                <w:bCs/>
+                                <w:sz w:val="18"/>
+                                <w:szCs w:val="18"/>
+                              </w:rPr>
+                              <w:t xml:space="preserve">as measured by the WPI </w:t>
+                            </w:r>
+                            <w:r>
+                              <w:rPr>
+                                <w:b/>
+                                <w:bCs/>
+                                <w:sz w:val="18"/>
+                                <w:szCs w:val="18"/>
+                              </w:rPr>
+                              <w:t>have declined by 2.6% and most income support schemes declined by 3% in real terms in the year to March 2022.</w:t>
                             </w:r>
                           </w:p>
                         </w:txbxContent>
@@ -2081,7 +2612,7 @@
           </mc:Choice>
           <mc:Fallback>
             <w:pict>
-              <v:shape w14:anchorId="20CDF410" id="_x0000_s1027" type="#_x0000_t202" style="position:absolute;margin-left:491.45pt;margin-top:14.55pt;width:248.2pt;height:260.7pt;z-index:251661312;visibility:visible;mso-wrap-style:square;mso-width-percent:0;mso-height-percent:0;mso-wrap-distance-left:9pt;mso-wrap-distance-top:3.6pt;mso-wrap-distance-right:9pt;mso-wrap-distance-bottom:3.6pt;mso-position-horizontal:absolute;mso-position-horizontal-relative:margin;mso-position-vertical:absolute;mso-position-vertical-relative:text;mso-width-percent:0;mso-height-percent:0;mso-width-relative:margin;mso-height-relative:margin;v-text-anchor:top" o:gfxdata="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">
+              <v:shape w14:anchorId="20CDF410" id="_x0000_s1028" type="#_x0000_t202" style="position:absolute;margin-left:491.45pt;margin-top:14.55pt;width:248.2pt;height:260.7pt;z-index:251661312;visibility:visible;mso-wrap-style:square;mso-width-percent:0;mso-height-percent:0;mso-wrap-distance-left:9pt;mso-wrap-distance-top:3.6pt;mso-wrap-distance-right:9pt;mso-wrap-distance-bottom:3.6pt;mso-position-horizontal:absolute;mso-position-horizontal-relative:margin;mso-position-vertical:absolute;mso-position-vertical-relative:text;mso-width-percent:0;mso-height-percent:0;mso-width-relative:margin;mso-height-relative:margin;v-text-anchor:top" o:gfxdata="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">
                 <v:textbox>
                   <w:txbxContent>
                     <w:p>
@@ -2107,17 +2638,7 @@
                             <w:sz w:val="18"/>
                             <w:szCs w:val="18"/>
                           </w:rPr>
-                          <w:t>Wage P</w:t>
-                        </w:r>
-                        <w:r>
-                          <w:rPr>
-                            <w:rStyle w:val="Hyperlink"/>
-                            <w:b/>
-                            <w:bCs/>
-                            <w:sz w:val="18"/>
-                            <w:szCs w:val="18"/>
-                          </w:rPr>
-                          <w:t>rice Index</w:t>
+                          <w:t>Wage Price Index</w:t>
                         </w:r>
                       </w:hyperlink>
                       <w:r>
@@ -2143,7 +2664,35 @@
                           <w:sz w:val="18"/>
                           <w:szCs w:val="18"/>
                         </w:rPr>
-                        <w:t xml:space="preserve"> measures the increase in wages. </w:t>
+                        <w:t xml:space="preserve"> </w:t>
+                      </w:r>
+                      <w:r>
+                        <w:rPr>
+                          <w:sz w:val="18"/>
+                          <w:szCs w:val="18"/>
+                        </w:rPr>
+                        <w:t xml:space="preserve">is </w:t>
+                      </w:r>
+                      <w:r>
+                        <w:rPr>
+                          <w:sz w:val="18"/>
+                          <w:szCs w:val="18"/>
+                        </w:rPr>
+                        <w:t>measure</w:t>
+                      </w:r>
+                      <w:r>
+                        <w:rPr>
+                          <w:sz w:val="18"/>
+                          <w:szCs w:val="18"/>
+                        </w:rPr>
+                        <w:t xml:space="preserve"> of the</w:t>
+                      </w:r>
+                      <w:r>
+                        <w:rPr>
+                          <w:sz w:val="18"/>
+                          <w:szCs w:val="18"/>
+                        </w:rPr>
+                        <w:t xml:space="preserve"> increase in wages. </w:t>
                       </w:r>
                       <w:r>
                         <w:rPr>
@@ -2191,7 +2740,7 @@
                                     <pic:cNvPicPr/>
                                   </pic:nvPicPr>
                                   <pic:blipFill>
-                                    <a:blip r:embed="rId20">
+                                    <a:blip r:embed="rId22">
                                       <a:extLst>
                                         <a:ext uri="{28A0092B-C50C-407E-A947-70E740481C1C}">
                                           <a14:useLocalDpi xmlns:a14="http://schemas.microsoft.com/office/drawing/2010/main" val="0"/>
@@ -2234,7 +2783,25 @@
                           <w:sz w:val="18"/>
                           <w:szCs w:val="18"/>
                         </w:rPr>
-                        <w:t>What matters for the standard of living is real wages which have declined by 2.6% and most income support schemes declined by 3% in real terms in the year to March 2022.</w:t>
+                        <w:t xml:space="preserve">What matters for the standard of living is real wages </w:t>
+                      </w:r>
+                      <w:r>
+                        <w:rPr>
+                          <w:b/>
+                          <w:bCs/>
+                          <w:sz w:val="18"/>
+                          <w:szCs w:val="18"/>
+                        </w:rPr>
+                        <w:t xml:space="preserve">as measured by the WPI </w:t>
+                      </w:r>
+                      <w:r>
+                        <w:rPr>
+                          <w:b/>
+                          <w:bCs/>
+                          <w:sz w:val="18"/>
+                          <w:szCs w:val="18"/>
+                        </w:rPr>
+                        <w:t>have declined by 2.6% and most income support schemes declined by 3% in real terms in the year to March 2022.</w:t>
                       </w:r>
                     </w:p>
                   </w:txbxContent>
@@ -2357,46 +2924,14 @@
                               </w:rPr>
                               <w:t xml:space="preserve"> calculated by the </w:t>
                             </w:r>
-                            <w:hyperlink r:id="rId22" w:history="1">
+                            <w:hyperlink r:id="rId23" w:history="1">
                               <w:r>
                                 <w:rPr>
                                   <w:rStyle w:val="Hyperlink"/>
                                   <w:sz w:val="20"/>
                                   <w:szCs w:val="20"/>
                                 </w:rPr>
-                                <w:t>A</w:t>
-                              </w:r>
-                              <w:r>
-                                <w:rPr>
-                                  <w:rStyle w:val="Hyperlink"/>
-                                  <w:sz w:val="20"/>
-                                  <w:szCs w:val="20"/>
-                                </w:rPr>
-                                <w:t>u</w:t>
-                              </w:r>
-                              <w:r>
-                                <w:rPr>
-                                  <w:rStyle w:val="Hyperlink"/>
-                                  <w:sz w:val="20"/>
-                                  <w:szCs w:val="20"/>
-                                </w:rPr>
-                                <w:t>stralian Bu</w:t>
-                              </w:r>
-                              <w:r>
-                                <w:rPr>
-                                  <w:rStyle w:val="Hyperlink"/>
-                                  <w:sz w:val="20"/>
-                                  <w:szCs w:val="20"/>
-                                </w:rPr>
-                                <w:t>r</w:t>
-                              </w:r>
-                              <w:r>
-                                <w:rPr>
-                                  <w:rStyle w:val="Hyperlink"/>
-                                  <w:sz w:val="20"/>
-                                  <w:szCs w:val="20"/>
-                                </w:rPr>
-                                <w:t>eau of Statistics</w:t>
+                                <w:t>Australian Bureau of Statistics</w:t>
                               </w:r>
                             </w:hyperlink>
                             <w:r>
@@ -2497,6 +3032,120 @@
                               <w:softHyphen/>
                             </w:r>
                           </w:p>
+                          <w:p>
+                            <w:pPr>
+                              <w:rPr>
+                                <w:sz w:val="20"/>
+                                <w:szCs w:val="20"/>
+                              </w:rPr>
+                            </w:pPr>
+                          </w:p>
+                          <w:p>
+                            <w:pPr>
+                              <w:rPr>
+                                <w:sz w:val="20"/>
+                                <w:szCs w:val="20"/>
+                              </w:rPr>
+                            </w:pPr>
+                            <w:r>
+                              <w:rPr>
+                                <w:sz w:val="20"/>
+                                <w:szCs w:val="20"/>
+                              </w:rPr>
+                              <w:t>The CPI is how we keep track of the cost of living in Australia. It influences</w:t>
+                            </w:r>
+                            <w:r>
+                              <w:rPr>
+                                <w:rFonts w:cstheme="minorHAnsi"/>
+                                <w:color w:val="1A1A1A"/>
+                                <w:sz w:val="20"/>
+                                <w:szCs w:val="20"/>
+                              </w:rPr>
+                              <w:t xml:space="preserve"> pension </w:t>
+                            </w:r>
+                            <w:r>
+                              <w:rPr>
+                                <w:rFonts w:cstheme="minorHAnsi"/>
+                                <w:color w:val="1A1A1A"/>
+                                <w:sz w:val="20"/>
+                                <w:szCs w:val="20"/>
+                              </w:rPr>
+                              <w:t xml:space="preserve">and other government </w:t>
+                            </w:r>
+                            <w:r>
+                              <w:rPr>
+                                <w:rFonts w:cstheme="minorHAnsi"/>
+                                <w:color w:val="1A1A1A"/>
+                                <w:sz w:val="20"/>
+                                <w:szCs w:val="20"/>
+                              </w:rPr>
+                              <w:t>payments, interest rates and wages</w:t>
+                            </w:r>
+                            <w:r>
+                              <w:rPr>
+                                <w:rFonts w:cstheme="minorHAnsi"/>
+                                <w:color w:val="1A1A1A"/>
+                                <w:sz w:val="20"/>
+                                <w:szCs w:val="20"/>
+                              </w:rPr>
+                              <w:t>,</w:t>
+                            </w:r>
+                            <w:r>
+                              <w:rPr>
+                                <w:rFonts w:cstheme="minorHAnsi"/>
+                                <w:color w:val="1A1A1A"/>
+                                <w:sz w:val="20"/>
+                                <w:szCs w:val="20"/>
+                              </w:rPr>
+                              <w:t xml:space="preserve"> </w:t>
+                            </w:r>
+                            <w:r>
+                              <w:rPr>
+                                <w:rFonts w:cstheme="minorHAnsi"/>
+                                <w:color w:val="1A1A1A"/>
+                                <w:sz w:val="20"/>
+                                <w:szCs w:val="20"/>
+                              </w:rPr>
+                              <w:t>but it</w:t>
+                            </w:r>
+                            <w:r>
+                              <w:rPr>
+                                <w:rFonts w:cstheme="minorHAnsi"/>
+                                <w:color w:val="1A1A1A"/>
+                                <w:sz w:val="20"/>
+                                <w:szCs w:val="20"/>
+                              </w:rPr>
+                              <w:t xml:space="preserve"> can </w:t>
+                            </w:r>
+                            <w:r>
+                              <w:rPr>
+                                <w:rFonts w:cstheme="minorHAnsi"/>
+                                <w:color w:val="1A1A1A"/>
+                                <w:sz w:val="20"/>
+                                <w:szCs w:val="20"/>
+                              </w:rPr>
+                              <w:t>conceal</w:t>
+                            </w:r>
+                            <w:r>
+                              <w:rPr>
+                                <w:rFonts w:cstheme="minorHAnsi"/>
+                                <w:color w:val="1A1A1A"/>
+                                <w:sz w:val="20"/>
+                                <w:szCs w:val="20"/>
+                              </w:rPr>
+                              <w:t xml:space="preserve"> a world of pain for </w:t>
+                            </w:r>
+                            <w:r>
+                              <w:rPr>
+                                <w:rFonts w:cstheme="minorHAnsi"/>
+                                <w:color w:val="1A1A1A"/>
+                                <w:sz w:val="20"/>
+                                <w:szCs w:val="20"/>
+                              </w:rPr>
+                              <w:t xml:space="preserve">individuals and families. </w:t>
+                            </w:r>
+                          </w:p>
+                          <w:p/>
                         </w:txbxContent>
                       </wps:txbx>
                       <wps:bodyPr rot="0" vert="horz" wrap="square" lIns="91440" tIns="45720" rIns="91440" bIns="45720" anchor="t" anchorCtr="0">
@@ -2516,7 +3165,7 @@
           </mc:Choice>
           <mc:Fallback>
             <w:pict>
-              <v:shape w14:anchorId="23157E11" id="_x0000_s1028" type="#_x0000_t202" style="position:absolute;margin-left:-39.4pt;margin-top:14.55pt;width:262.5pt;height:260.7pt;z-index:251659264;visibility:visible;mso-wrap-style:square;mso-width-percent:0;mso-height-percent:0;mso-wrap-distance-left:9pt;mso-wrap-distance-top:3.6pt;mso-wrap-distance-right:9pt;mso-wrap-distance-bottom:3.6pt;mso-position-horizontal:absolute;mso-position-horizontal-relative:text;mso-position-vertical:absolute;mso-position-vertical-relative:text;mso-width-percent:0;mso-height-percent:0;mso-width-relative:margin;mso-height-relative:margin;v-text-anchor:top" o:gfxdata="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">
+              <v:shape w14:anchorId="23157E11" id="_x0000_s1029" type="#_x0000_t202" style="position:absolute;margin-left:-39.4pt;margin-top:14.55pt;width:262.5pt;height:260.7pt;z-index:251659264;visibility:visible;mso-wrap-style:square;mso-width-percent:0;mso-height-percent:0;mso-wrap-distance-left:9pt;mso-wrap-distance-top:3.6pt;mso-wrap-distance-right:9pt;mso-wrap-distance-bottom:3.6pt;mso-position-horizontal:absolute;mso-position-horizontal-relative:text;mso-position-vertical:absolute;mso-position-vertical-relative:text;mso-width-percent:0;mso-height-percent:0;mso-width-relative:margin;mso-height-relative:margin;v-text-anchor:top" o:gfxdata="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">
                 <v:textbox>
                   <w:txbxContent>
                     <w:p>
@@ -2581,46 +3230,14 @@
                         </w:rPr>
                         <w:t xml:space="preserve"> calculated by the </w:t>
                       </w:r>
-                      <w:hyperlink r:id="rId23" w:history="1">
+                      <w:hyperlink r:id="rId24" w:history="1">
                         <w:r>
                           <w:rPr>
                             <w:rStyle w:val="Hyperlink"/>
                             <w:sz w:val="20"/>
                             <w:szCs w:val="20"/>
                           </w:rPr>
-                          <w:t>A</w:t>
-                        </w:r>
-                        <w:r>
-                          <w:rPr>
-                            <w:rStyle w:val="Hyperlink"/>
-                            <w:sz w:val="20"/>
-                            <w:szCs w:val="20"/>
-                          </w:rPr>
-                          <w:t>u</w:t>
-                        </w:r>
-                        <w:r>
-                          <w:rPr>
-                            <w:rStyle w:val="Hyperlink"/>
-                            <w:sz w:val="20"/>
-                            <w:szCs w:val="20"/>
-                          </w:rPr>
-                          <w:t>stralian Bu</w:t>
-                        </w:r>
-                        <w:r>
-                          <w:rPr>
-                            <w:rStyle w:val="Hyperlink"/>
-                            <w:sz w:val="20"/>
-                            <w:szCs w:val="20"/>
-                          </w:rPr>
-                          <w:t>r</w:t>
-                        </w:r>
-                        <w:r>
-                          <w:rPr>
-                            <w:rStyle w:val="Hyperlink"/>
-                            <w:sz w:val="20"/>
-                            <w:szCs w:val="20"/>
-                          </w:rPr>
-                          <w:t>eau of Statistics</w:t>
+                          <w:t>Australian Bureau of Statistics</w:t>
                         </w:r>
                       </w:hyperlink>
                       <w:r>
@@ -2721,6 +3338,120 @@
                         <w:softHyphen/>
                       </w:r>
                     </w:p>
+                    <w:p>
+                      <w:pPr>
+                        <w:rPr>
+                          <w:sz w:val="20"/>
+                          <w:szCs w:val="20"/>
+                        </w:rPr>
+                      </w:pPr>
+                    </w:p>
+                    <w:p>
+                      <w:pPr>
+                        <w:rPr>
+                          <w:sz w:val="20"/>
+                          <w:szCs w:val="20"/>
+                        </w:rPr>
+                      </w:pPr>
+                      <w:r>
+                        <w:rPr>
+                          <w:sz w:val="20"/>
+                          <w:szCs w:val="20"/>
+                        </w:rPr>
+                        <w:t>The CPI is how we keep track of the cost of living in Australia. It influences</w:t>
+                      </w:r>
+                      <w:r>
+                        <w:rPr>
+                          <w:rFonts w:cstheme="minorHAnsi"/>
+                          <w:color w:val="1A1A1A"/>
+                          <w:sz w:val="20"/>
+                          <w:szCs w:val="20"/>
+                        </w:rPr>
+                        <w:t xml:space="preserve"> pension </w:t>
+                      </w:r>
+                      <w:r>
+                        <w:rPr>
+                          <w:rFonts w:cstheme="minorHAnsi"/>
+                          <w:color w:val="1A1A1A"/>
+                          <w:sz w:val="20"/>
+                          <w:szCs w:val="20"/>
+                        </w:rPr>
+                        <w:t xml:space="preserve">and other government </w:t>
+                      </w:r>
+                      <w:r>
+                        <w:rPr>
+                          <w:rFonts w:cstheme="minorHAnsi"/>
+                          <w:color w:val="1A1A1A"/>
+                          <w:sz w:val="20"/>
+                          <w:szCs w:val="20"/>
+                        </w:rPr>
+                        <w:t>payments, interest rates and wages</w:t>
+                      </w:r>
+                      <w:r>
+                        <w:rPr>
+                          <w:rFonts w:cstheme="minorHAnsi"/>
+                          <w:color w:val="1A1A1A"/>
+                          <w:sz w:val="20"/>
+                          <w:szCs w:val="20"/>
+                        </w:rPr>
+                        <w:t>,</w:t>
+                      </w:r>
+                      <w:r>
+                        <w:rPr>
+                          <w:rFonts w:cstheme="minorHAnsi"/>
+                          <w:color w:val="1A1A1A"/>
+                          <w:sz w:val="20"/>
+                          <w:szCs w:val="20"/>
+                        </w:rPr>
+                        <w:t xml:space="preserve"> </w:t>
+                      </w:r>
+                      <w:r>
+                        <w:rPr>
+                          <w:rFonts w:cstheme="minorHAnsi"/>
+                          <w:color w:val="1A1A1A"/>
+                          <w:sz w:val="20"/>
+                          <w:szCs w:val="20"/>
+                        </w:rPr>
+                        <w:t>but it</w:t>
+                      </w:r>
+                      <w:r>
+                        <w:rPr>
+                          <w:rFonts w:cstheme="minorHAnsi"/>
+                          <w:color w:val="1A1A1A"/>
+                          <w:sz w:val="20"/>
+                          <w:szCs w:val="20"/>
+                        </w:rPr>
+                        <w:t xml:space="preserve"> can </w:t>
+                      </w:r>
+                      <w:r>
+                        <w:rPr>
+                          <w:rFonts w:cstheme="minorHAnsi"/>
+                          <w:color w:val="1A1A1A"/>
+                          <w:sz w:val="20"/>
+                          <w:szCs w:val="20"/>
+                        </w:rPr>
+                        <w:t>conceal</w:t>
+                      </w:r>
+                      <w:r>
+                        <w:rPr>
+                          <w:rFonts w:cstheme="minorHAnsi"/>
+                          <w:color w:val="1A1A1A"/>
+                          <w:sz w:val="20"/>
+                          <w:szCs w:val="20"/>
+                        </w:rPr>
+                        <w:t xml:space="preserve"> a world of pain for </w:t>
+                      </w:r>
+                      <w:r>
+                        <w:rPr>
+                          <w:rFonts w:cstheme="minorHAnsi"/>
+                          <w:color w:val="1A1A1A"/>
+                          <w:sz w:val="20"/>
+                          <w:szCs w:val="20"/>
+                        </w:rPr>
+                        <w:t xml:space="preserve">individuals and families. </w:t>
+                      </w:r>
+                    </w:p>
+                    <w:p/>
                   </w:txbxContent>
                 </v:textbox>
                 <w10:wrap type="square"/>
@@ -2817,30 +3548,14 @@
                                 <w:szCs w:val="20"/>
                               </w:rPr>
                             </w:pPr>
-                            <w:hyperlink r:id="rId24" w:anchor="appendix-1-comparison-between-the-2020-and-2021-cpi-weights-weighted-average-of-eight-capital-cities-a-" w:history="1">
+                            <w:hyperlink r:id="rId25" w:anchor="appendix-1-comparison-between-the-2020-and-2021-cpi-weights-weighted-average-of-eight-capital-cities-a-" w:history="1">
                               <w:r>
                                 <w:rPr>
                                   <w:rStyle w:val="Hyperlink"/>
                                   <w:sz w:val="20"/>
                                   <w:szCs w:val="20"/>
                                 </w:rPr>
-                                <w:t>There are 87 expenditu</w:t>
-                              </w:r>
-                              <w:r>
-                                <w:rPr>
-                                  <w:rStyle w:val="Hyperlink"/>
-                                  <w:sz w:val="20"/>
-                                  <w:szCs w:val="20"/>
-                                </w:rPr>
-                                <w:t>r</w:t>
-                              </w:r>
-                              <w:r>
-                                <w:rPr>
-                                  <w:rStyle w:val="Hyperlink"/>
-                                  <w:sz w:val="20"/>
-                                  <w:szCs w:val="20"/>
-                                </w:rPr>
-                                <w:t>es classes arranged in eleven groups with the aggregated weights for 2021 given by:</w:t>
+                                <w:t>There are 87 expenditures classes arranged in eleven groups with the aggregated weights for 2021 given by:</w:t>
                               </w:r>
                             </w:hyperlink>
                           </w:p>
@@ -3064,13 +3779,13 @@
                                                 </pic:cNvPicPr>
                                               </pic:nvPicPr>
                                               <pic:blipFill>
-                                                <a:blip r:embed="rId25">
+                                                <a:blip r:embed="rId26">
                                                   <a:extLst>
                                                     <a:ext uri="{28A0092B-C50C-407E-A947-70E740481C1C}">
                                                       <a14:useLocalDpi xmlns:a14="http://schemas.microsoft.com/office/drawing/2010/main" val="0"/>
                                                     </a:ext>
                                                     <a:ext uri="{96DAC541-7B7A-43D3-8B79-37D633B846F1}">
-                                                      <asvg:svgBlip xmlns:asvg="http://schemas.microsoft.com/office/drawing/2016/SVG/main" r:embed="rId26"/>
+                                                      <asvg:svgBlip xmlns:asvg="http://schemas.microsoft.com/office/drawing/2016/SVG/main" r:embed="rId27"/>
                                                     </a:ext>
                                                   </a:extLst>
                                                 </a:blip>
@@ -3208,13 +3923,13 @@
                                                 </pic:cNvPicPr>
                                               </pic:nvPicPr>
                                               <pic:blipFill>
-                                                <a:blip r:embed="rId27">
+                                                <a:blip r:embed="rId28">
                                                   <a:extLst>
                                                     <a:ext uri="{28A0092B-C50C-407E-A947-70E740481C1C}">
                                                       <a14:useLocalDpi xmlns:a14="http://schemas.microsoft.com/office/drawing/2010/main" val="0"/>
                                                     </a:ext>
                                                     <a:ext uri="{96DAC541-7B7A-43D3-8B79-37D633B846F1}">
-                                                      <asvg:svgBlip xmlns:asvg="http://schemas.microsoft.com/office/drawing/2016/SVG/main" r:embed="rId28"/>
+                                                      <asvg:svgBlip xmlns:asvg="http://schemas.microsoft.com/office/drawing/2016/SVG/main" r:embed="rId29"/>
                                                     </a:ext>
                                                   </a:extLst>
                                                 </a:blip>
@@ -3484,13 +4199,13 @@
                                                 </pic:cNvPicPr>
                                               </pic:nvPicPr>
                                               <pic:blipFill>
-                                                <a:blip r:embed="rId29">
+                                                <a:blip r:embed="rId30">
                                                   <a:extLst>
                                                     <a:ext uri="{28A0092B-C50C-407E-A947-70E740481C1C}">
                                                       <a14:useLocalDpi xmlns:a14="http://schemas.microsoft.com/office/drawing/2010/main" val="0"/>
                                                     </a:ext>
                                                     <a:ext uri="{96DAC541-7B7A-43D3-8B79-37D633B846F1}">
-                                                      <asvg:svgBlip xmlns:asvg="http://schemas.microsoft.com/office/drawing/2016/SVG/main" r:embed="rId30"/>
+                                                      <asvg:svgBlip xmlns:asvg="http://schemas.microsoft.com/office/drawing/2016/SVG/main" r:embed="rId31"/>
                                                     </a:ext>
                                                   </a:extLst>
                                                 </a:blip>
@@ -3642,13 +4357,13 @@
                                                 </pic:cNvPicPr>
                                               </pic:nvPicPr>
                                               <pic:blipFill>
-                                                <a:blip r:embed="rId31">
+                                                <a:blip r:embed="rId32">
                                                   <a:extLst>
                                                     <a:ext uri="{28A0092B-C50C-407E-A947-70E740481C1C}">
                                                       <a14:useLocalDpi xmlns:a14="http://schemas.microsoft.com/office/drawing/2010/main" val="0"/>
                                                     </a:ext>
                                                     <a:ext uri="{96DAC541-7B7A-43D3-8B79-37D633B846F1}">
-                                                      <asvg:svgBlip xmlns:asvg="http://schemas.microsoft.com/office/drawing/2016/SVG/main" r:embed="rId32"/>
+                                                      <asvg:svgBlip xmlns:asvg="http://schemas.microsoft.com/office/drawing/2016/SVG/main" r:embed="rId33"/>
                                                     </a:ext>
                                                   </a:extLst>
                                                 </a:blip>
@@ -3913,13 +4628,13 @@
                                                 </pic:cNvPicPr>
                                               </pic:nvPicPr>
                                               <pic:blipFill>
-                                                <a:blip r:embed="rId33">
+                                                <a:blip r:embed="rId34">
                                                   <a:extLst>
                                                     <a:ext uri="{28A0092B-C50C-407E-A947-70E740481C1C}">
                                                       <a14:useLocalDpi xmlns:a14="http://schemas.microsoft.com/office/drawing/2010/main" val="0"/>
                                                     </a:ext>
                                                     <a:ext uri="{96DAC541-7B7A-43D3-8B79-37D633B846F1}">
-                                                      <asvg:svgBlip xmlns:asvg="http://schemas.microsoft.com/office/drawing/2016/SVG/main" r:embed="rId34"/>
+                                                      <asvg:svgBlip xmlns:asvg="http://schemas.microsoft.com/office/drawing/2016/SVG/main" r:embed="rId35"/>
                                                     </a:ext>
                                                   </a:extLst>
                                                 </a:blip>
@@ -4051,13 +4766,13 @@
                                                 </pic:cNvPicPr>
                                               </pic:nvPicPr>
                                               <pic:blipFill>
-                                                <a:blip r:embed="rId35">
+                                                <a:blip r:embed="rId36">
                                                   <a:extLst>
                                                     <a:ext uri="{28A0092B-C50C-407E-A947-70E740481C1C}">
                                                       <a14:useLocalDpi xmlns:a14="http://schemas.microsoft.com/office/drawing/2010/main" val="0"/>
                                                     </a:ext>
                                                     <a:ext uri="{96DAC541-7B7A-43D3-8B79-37D633B846F1}">
-                                                      <asvg:svgBlip xmlns:asvg="http://schemas.microsoft.com/office/drawing/2016/SVG/main" r:embed="rId36"/>
+                                                      <asvg:svgBlip xmlns:asvg="http://schemas.microsoft.com/office/drawing/2016/SVG/main" r:embed="rId37"/>
                                                     </a:ext>
                                                   </a:extLst>
                                                 </a:blip>
@@ -4322,13 +5037,13 @@
                                                 </pic:cNvPicPr>
                                               </pic:nvPicPr>
                                               <pic:blipFill>
-                                                <a:blip r:embed="rId37">
+                                                <a:blip r:embed="rId38">
                                                   <a:extLst>
                                                     <a:ext uri="{28A0092B-C50C-407E-A947-70E740481C1C}">
                                                       <a14:useLocalDpi xmlns:a14="http://schemas.microsoft.com/office/drawing/2010/main" val="0"/>
                                                     </a:ext>
                                                     <a:ext uri="{96DAC541-7B7A-43D3-8B79-37D633B846F1}">
-                                                      <asvg:svgBlip xmlns:asvg="http://schemas.microsoft.com/office/drawing/2016/SVG/main" r:embed="rId38"/>
+                                                      <asvg:svgBlip xmlns:asvg="http://schemas.microsoft.com/office/drawing/2016/SVG/main" r:embed="rId39"/>
                                                     </a:ext>
                                                   </a:extLst>
                                                 </a:blip>
@@ -4509,7 +5224,7 @@
           </mc:Choice>
           <mc:Fallback>
             <w:pict>
-              <v:shape w14:anchorId="0905A757" id="_x0000_s1029" type="#_x0000_t202" style="position:absolute;margin-left:228.95pt;margin-top:14.55pt;width:257.95pt;height:260.7pt;z-index:251660288;visibility:visible;mso-wrap-style:square;mso-width-percent:0;mso-height-percent:0;mso-wrap-distance-left:9pt;mso-wrap-distance-top:3.6pt;mso-wrap-distance-right:9pt;mso-wrap-distance-bottom:3.6pt;mso-position-horizontal:absolute;mso-position-horizontal-relative:text;mso-position-vertical:absolute;mso-position-vertical-relative:text;mso-width-percent:0;mso-height-percent:0;mso-width-relative:margin;mso-height-relative:margin;v-text-anchor:top" o:gfxdata="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">
+              <v:shape w14:anchorId="0905A757" id="_x0000_s1030" type="#_x0000_t202" style="position:absolute;margin-left:228.95pt;margin-top:14.55pt;width:257.95pt;height:260.7pt;z-index:251660288;visibility:visible;mso-wrap-style:square;mso-width-percent:0;mso-height-percent:0;mso-wrap-distance-left:9pt;mso-wrap-distance-top:3.6pt;mso-wrap-distance-right:9pt;mso-wrap-distance-bottom:3.6pt;mso-position-horizontal:absolute;mso-position-horizontal-relative:text;mso-position-vertical:absolute;mso-position-vertical-relative:text;mso-width-percent:0;mso-height-percent:0;mso-width-relative:margin;mso-height-relative:margin;v-text-anchor:top" o:gfxdata="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">
                 <v:textbox>
                   <w:txbxContent>
                     <w:p>
@@ -4550,30 +5265,14 @@
                           <w:szCs w:val="20"/>
                         </w:rPr>
                       </w:pPr>
-                      <w:hyperlink r:id="rId39" w:anchor="appendix-1-comparison-between-the-2020-and-2021-cpi-weights-weighted-average-of-eight-capital-cities-a-" w:history="1">
+                      <w:hyperlink r:id="rId40" w:anchor="appendix-1-comparison-between-the-2020-and-2021-cpi-weights-weighted-average-of-eight-capital-cities-a-" w:history="1">
                         <w:r>
                           <w:rPr>
                             <w:rStyle w:val="Hyperlink"/>
                             <w:sz w:val="20"/>
                             <w:szCs w:val="20"/>
                           </w:rPr>
-                          <w:t>There are 87 expenditu</w:t>
-                        </w:r>
-                        <w:r>
-                          <w:rPr>
-                            <w:rStyle w:val="Hyperlink"/>
-                            <w:sz w:val="20"/>
-                            <w:szCs w:val="20"/>
-                          </w:rPr>
-                          <w:t>r</w:t>
-                        </w:r>
-                        <w:r>
-                          <w:rPr>
-                            <w:rStyle w:val="Hyperlink"/>
-                            <w:sz w:val="20"/>
-                            <w:szCs w:val="20"/>
-                          </w:rPr>
-                          <w:t>es classes arranged in eleven groups with the aggregated weights for 2021 given by:</w:t>
+                          <w:t>There are 87 expenditures classes arranged in eleven groups with the aggregated weights for 2021 given by:</w:t>
                         </w:r>
                       </w:hyperlink>
                     </w:p>
@@ -4797,13 +5496,13 @@
                                           </pic:cNvPicPr>
                                         </pic:nvPicPr>
                                         <pic:blipFill>
-                                          <a:blip r:embed="rId25">
+                                          <a:blip r:embed="rId26">
                                             <a:extLst>
                                               <a:ext uri="{28A0092B-C50C-407E-A947-70E740481C1C}">
                                                 <a14:useLocalDpi xmlns:a14="http://schemas.microsoft.com/office/drawing/2010/main" val="0"/>
                                               </a:ext>
                                               <a:ext uri="{96DAC541-7B7A-43D3-8B79-37D633B846F1}">
-                                                <asvg:svgBlip xmlns:asvg="http://schemas.microsoft.com/office/drawing/2016/SVG/main" r:embed="rId26"/>
+                                                <asvg:svgBlip xmlns:asvg="http://schemas.microsoft.com/office/drawing/2016/SVG/main" r:embed="rId27"/>
                                               </a:ext>
                                             </a:extLst>
                                           </a:blip>
@@ -4941,13 +5640,13 @@
                                           </pic:cNvPicPr>
                                         </pic:nvPicPr>
                                         <pic:blipFill>
-                                          <a:blip r:embed="rId27">
+                                          <a:blip r:embed="rId28">
                                             <a:extLst>
                                               <a:ext uri="{28A0092B-C50C-407E-A947-70E740481C1C}">
                                                 <a14:useLocalDpi xmlns:a14="http://schemas.microsoft.com/office/drawing/2010/main" val="0"/>
                                               </a:ext>
                                               <a:ext uri="{96DAC541-7B7A-43D3-8B79-37D633B846F1}">
-                                                <asvg:svgBlip xmlns:asvg="http://schemas.microsoft.com/office/drawing/2016/SVG/main" r:embed="rId28"/>
+                                                <asvg:svgBlip xmlns:asvg="http://schemas.microsoft.com/office/drawing/2016/SVG/main" r:embed="rId29"/>
                                               </a:ext>
                                             </a:extLst>
                                           </a:blip>
@@ -5217,13 +5916,13 @@
                                           </pic:cNvPicPr>
                                         </pic:nvPicPr>
                                         <pic:blipFill>
-                                          <a:blip r:embed="rId29">
+                                          <a:blip r:embed="rId30">
                                             <a:extLst>
                                               <a:ext uri="{28A0092B-C50C-407E-A947-70E740481C1C}">
                                                 <a14:useLocalDpi xmlns:a14="http://schemas.microsoft.com/office/drawing/2010/main" val="0"/>
                                               </a:ext>
                                               <a:ext uri="{96DAC541-7B7A-43D3-8B79-37D633B846F1}">
-                                                <asvg:svgBlip xmlns:asvg="http://schemas.microsoft.com/office/drawing/2016/SVG/main" r:embed="rId30"/>
+                                                <asvg:svgBlip xmlns:asvg="http://schemas.microsoft.com/office/drawing/2016/SVG/main" r:embed="rId31"/>
                                               </a:ext>
                                             </a:extLst>
                                           </a:blip>
@@ -5375,13 +6074,13 @@
                                           </pic:cNvPicPr>
                                         </pic:nvPicPr>
                                         <pic:blipFill>
-                                          <a:blip r:embed="rId31">
+                                          <a:blip r:embed="rId32">
                                             <a:extLst>
                                               <a:ext uri="{28A0092B-C50C-407E-A947-70E740481C1C}">
                                                 <a14:useLocalDpi xmlns:a14="http://schemas.microsoft.com/office/drawing/2010/main" val="0"/>
                                               </a:ext>
                                               <a:ext uri="{96DAC541-7B7A-43D3-8B79-37D633B846F1}">
-                                                <asvg:svgBlip xmlns:asvg="http://schemas.microsoft.com/office/drawing/2016/SVG/main" r:embed="rId32"/>
+                                                <asvg:svgBlip xmlns:asvg="http://schemas.microsoft.com/office/drawing/2016/SVG/main" r:embed="rId33"/>
                                               </a:ext>
                                             </a:extLst>
                                           </a:blip>
@@ -5646,13 +6345,13 @@
                                           </pic:cNvPicPr>
                                         </pic:nvPicPr>
                                         <pic:blipFill>
-                                          <a:blip r:embed="rId33">
+                                          <a:blip r:embed="rId34">
                                             <a:extLst>
                                               <a:ext uri="{28A0092B-C50C-407E-A947-70E740481C1C}">
                                                 <a14:useLocalDpi xmlns:a14="http://schemas.microsoft.com/office/drawing/2010/main" val="0"/>
                                               </a:ext>
                                               <a:ext uri="{96DAC541-7B7A-43D3-8B79-37D633B846F1}">
-                                                <asvg:svgBlip xmlns:asvg="http://schemas.microsoft.com/office/drawing/2016/SVG/main" r:embed="rId34"/>
+                                                <asvg:svgBlip xmlns:asvg="http://schemas.microsoft.com/office/drawing/2016/SVG/main" r:embed="rId35"/>
                                               </a:ext>
                                             </a:extLst>
                                           </a:blip>
@@ -5784,13 +6483,13 @@
                                           </pic:cNvPicPr>
                                         </pic:nvPicPr>
                                         <pic:blipFill>
-                                          <a:blip r:embed="rId35">
+                                          <a:blip r:embed="rId36">
                                             <a:extLst>
                                               <a:ext uri="{28A0092B-C50C-407E-A947-70E740481C1C}">
                                                 <a14:useLocalDpi xmlns:a14="http://schemas.microsoft.com/office/drawing/2010/main" val="0"/>
                                               </a:ext>
                                               <a:ext uri="{96DAC541-7B7A-43D3-8B79-37D633B846F1}">
-                                                <asvg:svgBlip xmlns:asvg="http://schemas.microsoft.com/office/drawing/2016/SVG/main" r:embed="rId36"/>
+                                                <asvg:svgBlip xmlns:asvg="http://schemas.microsoft.com/office/drawing/2016/SVG/main" r:embed="rId37"/>
                                               </a:ext>
                                             </a:extLst>
                                           </a:blip>
@@ -6055,13 +6754,13 @@
                                           </pic:cNvPicPr>
                                         </pic:nvPicPr>
                                         <pic:blipFill>
-                                          <a:blip r:embed="rId37">
+                                          <a:blip r:embed="rId38">
                                             <a:extLst>
                                               <a:ext uri="{28A0092B-C50C-407E-A947-70E740481C1C}">
                                                 <a14:useLocalDpi xmlns:a14="http://schemas.microsoft.com/office/drawing/2010/main" val="0"/>
                                               </a:ext>
                                               <a:ext uri="{96DAC541-7B7A-43D3-8B79-37D633B846F1}">
-                                                <asvg:svgBlip xmlns:asvg="http://schemas.microsoft.com/office/drawing/2016/SVG/main" r:embed="rId38"/>
+                                                <asvg:svgBlip xmlns:asvg="http://schemas.microsoft.com/office/drawing/2016/SVG/main" r:embed="rId39"/>
                                               </a:ext>
                                             </a:extLst>
                                           </a:blip>
@@ -6326,45 +7025,9 @@
                                 <w:szCs w:val="18"/>
                                 <w:lang w:val="en-GB"/>
                               </w:rPr>
-                              <w:t>The</w:t>
-                            </w:r>
-                            <w:r>
-                              <w:rPr>
-                                <w:rFonts w:cstheme="minorHAnsi"/>
-                                <w:sz w:val="18"/>
-                                <w:szCs w:val="18"/>
-                                <w:lang w:val="en-GB"/>
-                              </w:rPr>
-                              <w:t xml:space="preserve"> typical </w:t>
-                            </w:r>
-                            <w:r>
-                              <w:rPr>
-                                <w:rFonts w:cstheme="minorHAnsi"/>
-                                <w:sz w:val="18"/>
-                                <w:szCs w:val="18"/>
-                                <w:lang w:val="en-GB"/>
-                              </w:rPr>
-                              <w:t xml:space="preserve">Queenslander </w:t>
-                            </w:r>
-                            <w:r>
-                              <w:rPr>
-                                <w:rFonts w:cstheme="minorHAnsi"/>
-                                <w:sz w:val="18"/>
-                                <w:szCs w:val="18"/>
-                                <w:lang w:val="en-GB"/>
-                              </w:rPr>
-                              <w:t>according to the</w:t>
-                            </w:r>
-                            <w:r>
-                              <w:rPr>
-                                <w:rFonts w:cstheme="minorHAnsi"/>
-                                <w:sz w:val="18"/>
-                                <w:szCs w:val="18"/>
-                                <w:lang w:val="en-GB"/>
-                              </w:rPr>
-                              <w:t xml:space="preserve"> </w:t>
-                            </w:r>
-                            <w:hyperlink r:id="rId40" w:history="1">
+                              <w:t xml:space="preserve">The typical Queenslander according to the </w:t>
+                            </w:r>
+                            <w:hyperlink r:id="rId41" w:history="1">
                               <w:r>
                                 <w:rPr>
                                   <w:rStyle w:val="Hyperlink"/>
@@ -6383,6 +7046,53 @@
                                 <w:szCs w:val="18"/>
                                 <w:lang w:val="en-GB"/>
                               </w:rPr>
+                              <w:t xml:space="preserve"> is </w:t>
+                            </w:r>
+                            <w:proofErr w:type="gramStart"/>
+                            <w:r>
+                              <w:rPr>
+                                <w:rFonts w:cstheme="minorHAnsi"/>
+                                <w:sz w:val="18"/>
+                                <w:szCs w:val="18"/>
+                                <w:lang w:val="en-GB"/>
+                              </w:rPr>
+                              <w:t>37</w:t>
+                            </w:r>
+                            <w:r>
+                              <w:rPr>
+                                <w:rFonts w:cstheme="minorHAnsi"/>
+                                <w:sz w:val="18"/>
+                                <w:szCs w:val="18"/>
+                                <w:lang w:val="en-GB"/>
+                              </w:rPr>
+                              <w:t xml:space="preserve">  years</w:t>
+                            </w:r>
+                            <w:proofErr w:type="gramEnd"/>
+                            <w:r>
+                              <w:rPr>
+                                <w:rFonts w:cstheme="minorHAnsi"/>
+                                <w:sz w:val="18"/>
+                                <w:szCs w:val="18"/>
+                                <w:lang w:val="en-GB"/>
+                              </w:rPr>
+                              <w:t xml:space="preserve"> old woman,</w:t>
+                            </w:r>
+                            <w:r>
+                              <w:rPr>
+                                <w:rFonts w:cstheme="minorHAnsi"/>
+                                <w:sz w:val="18"/>
+                                <w:szCs w:val="18"/>
+                                <w:lang w:val="en-GB"/>
+                              </w:rPr>
+                              <w:t xml:space="preserve"> married with two children.</w:t>
+                            </w:r>
+                            <w:r>
+                              <w:rPr>
+                                <w:rFonts w:cstheme="minorHAnsi"/>
+                                <w:sz w:val="18"/>
+                                <w:szCs w:val="18"/>
+                                <w:lang w:val="en-GB"/>
+                              </w:rPr>
                               <w:t xml:space="preserve"> </w:t>
                             </w:r>
                             <w:r>
@@ -6392,34 +7102,16 @@
                                 <w:szCs w:val="18"/>
                                 <w:lang w:val="en-GB"/>
                               </w:rPr>
-                              <w:t xml:space="preserve">is </w:t>
-                            </w:r>
-                            <w:r>
-                              <w:rPr>
-                                <w:rFonts w:cstheme="minorHAnsi"/>
-                                <w:sz w:val="18"/>
-                                <w:szCs w:val="18"/>
-                                <w:lang w:val="en-GB"/>
-                              </w:rPr>
-                              <w:t>37</w:t>
-                            </w:r>
-                            <w:r>
-                              <w:rPr>
-                                <w:rFonts w:cstheme="minorHAnsi"/>
-                                <w:sz w:val="18"/>
-                                <w:szCs w:val="18"/>
-                                <w:lang w:val="en-GB"/>
-                              </w:rPr>
-                              <w:t xml:space="preserve"> married with two children</w:t>
-                            </w:r>
-                            <w:r>
-                              <w:rPr>
-                                <w:rFonts w:cstheme="minorHAnsi"/>
-                                <w:sz w:val="18"/>
-                                <w:szCs w:val="18"/>
-                                <w:lang w:val="en-GB"/>
-                              </w:rPr>
-                              <w:t>.</w:t>
+                              <w:t xml:space="preserve">If </w:t>
+                            </w:r>
+                            <w:r>
+                              <w:rPr>
+                                <w:rFonts w:cstheme="minorHAnsi"/>
+                                <w:sz w:val="18"/>
+                                <w:szCs w:val="18"/>
+                                <w:lang w:val="en-GB"/>
+                              </w:rPr>
+                              <w:t>they</w:t>
                             </w:r>
                             <w:r>
                               <w:rPr>
@@ -6437,33 +7129,6 @@
                                 <w:szCs w:val="18"/>
                                 <w:lang w:val="en-GB"/>
                               </w:rPr>
-                              <w:t xml:space="preserve">If </w:t>
-                            </w:r>
-                            <w:r>
-                              <w:rPr>
-                                <w:rFonts w:cstheme="minorHAnsi"/>
-                                <w:sz w:val="18"/>
-                                <w:szCs w:val="18"/>
-                                <w:lang w:val="en-GB"/>
-                              </w:rPr>
-                              <w:t>they</w:t>
-                            </w:r>
-                            <w:r>
-                              <w:rPr>
-                                <w:rFonts w:cstheme="minorHAnsi"/>
-                                <w:sz w:val="18"/>
-                                <w:szCs w:val="18"/>
-                                <w:lang w:val="en-GB"/>
-                              </w:rPr>
-                              <w:t xml:space="preserve"> </w:t>
-                            </w:r>
-                            <w:r>
-                              <w:rPr>
-                                <w:rFonts w:cstheme="minorHAnsi"/>
-                                <w:sz w:val="18"/>
-                                <w:szCs w:val="18"/>
-                                <w:lang w:val="en-GB"/>
-                              </w:rPr>
                               <w:t xml:space="preserve">recently bought </w:t>
                             </w:r>
                             <w:r>
@@ -6491,25 +7156,45 @@
                                 <w:szCs w:val="18"/>
                                 <w:lang w:val="en-GB"/>
                               </w:rPr>
-                              <w:t xml:space="preserve"> one child in childcare and the other in state school, then </w:t>
-                            </w:r>
-                            <w:r>
-                              <w:rPr>
-                                <w:rFonts w:cstheme="minorHAnsi"/>
-                                <w:sz w:val="18"/>
-                                <w:szCs w:val="18"/>
-                                <w:lang w:val="en-GB"/>
-                              </w:rPr>
-                              <w:t>they</w:t>
-                            </w:r>
-                            <w:r>
-                              <w:rPr>
-                                <w:rFonts w:cstheme="minorHAnsi"/>
-                                <w:sz w:val="18"/>
-                                <w:szCs w:val="18"/>
-                                <w:lang w:val="en-GB"/>
-                              </w:rPr>
-                              <w:t xml:space="preserve"> may spend their income (net of any savings) as follows: </w:t>
+                              <w:t xml:space="preserve"> one child in childcare and the other in state </w:t>
+                            </w:r>
+                            <w:proofErr w:type="gramStart"/>
+                            <w:r>
+                              <w:rPr>
+                                <w:rFonts w:cstheme="minorHAnsi"/>
+                                <w:sz w:val="18"/>
+                                <w:szCs w:val="18"/>
+                                <w:lang w:val="en-GB"/>
+                              </w:rPr>
+                              <w:t xml:space="preserve">school, </w:t>
+                            </w:r>
+                            <w:r>
+                              <w:rPr>
+                                <w:rFonts w:cstheme="minorHAnsi"/>
+                                <w:sz w:val="18"/>
+                                <w:szCs w:val="18"/>
+                                <w:lang w:val="en-GB"/>
+                              </w:rPr>
+                              <w:t xml:space="preserve"> and</w:t>
+                            </w:r>
+                            <w:proofErr w:type="gramEnd"/>
+                            <w:r>
+                              <w:rPr>
+                                <w:rFonts w:cstheme="minorHAnsi"/>
+                                <w:sz w:val="18"/>
+                                <w:szCs w:val="18"/>
+                                <w:lang w:val="en-GB"/>
+                              </w:rPr>
+                              <w:t xml:space="preserve"> if they</w:t>
+                            </w:r>
+                            <w:r>
+                              <w:rPr>
+                                <w:rFonts w:cstheme="minorHAnsi"/>
+                                <w:sz w:val="18"/>
+                                <w:szCs w:val="18"/>
+                                <w:lang w:val="en-GB"/>
+                              </w:rPr>
+                              <w:t xml:space="preserve"> spend their income (net of any savings) as follows: </w:t>
                             </w:r>
                           </w:p>
                           <w:p>
@@ -7252,7 +7937,18 @@
                                 <w:szCs w:val="18"/>
                                 <w:lang w:val="en-GB"/>
                               </w:rPr>
-                              <w:t>Their</w:t>
+                              <w:t>then t</w:t>
+                            </w:r>
+                            <w:r>
+                              <w:rPr>
+                                <w:rFonts w:cstheme="minorHAnsi"/>
+                                <w:b/>
+                                <w:bCs/>
+                                <w:sz w:val="18"/>
+                                <w:szCs w:val="18"/>
+                                <w:lang w:val="en-GB"/>
+                              </w:rPr>
+                              <w:t>heir</w:t>
                             </w:r>
                             <w:r>
                               <w:rPr>
@@ -7318,7 +8014,18 @@
                                 <w:szCs w:val="18"/>
                                 <w:lang w:val="en-GB"/>
                               </w:rPr>
-                              <w:t>.4</w:t>
+                              <w:t>.</w:t>
+                            </w:r>
+                            <w:r>
+                              <w:rPr>
+                                <w:rFonts w:cstheme="minorHAnsi"/>
+                                <w:b/>
+                                <w:bCs/>
+                                <w:sz w:val="18"/>
+                                <w:szCs w:val="18"/>
+                                <w:lang w:val="en-GB"/>
+                              </w:rPr>
+                              <w:t>3</w:t>
                             </w:r>
                             <w:r>
                               <w:rPr>
@@ -7360,7 +8067,7 @@
           </mc:Choice>
           <mc:Fallback>
             <w:pict>
-              <v:shape w14:anchorId="44D7F960" id="_x0000_s1030" type="#_x0000_t202" style="position:absolute;margin-left:-39.4pt;margin-top:279.3pt;width:262.5pt;height:257.55pt;z-index:251662336;visibility:visible;mso-wrap-style:square;mso-width-percent:0;mso-height-percent:0;mso-wrap-distance-left:9pt;mso-wrap-distance-top:3.6pt;mso-wrap-distance-right:9pt;mso-wrap-distance-bottom:3.6pt;mso-position-horizontal:absolute;mso-position-horizontal-relative:text;mso-position-vertical:absolute;mso-position-vertical-relative:text;mso-width-percent:0;mso-height-percent:0;mso-width-relative:margin;mso-height-relative:margin;v-text-anchor:top" o:gfxdata="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">
+              <v:shape w14:anchorId="44D7F960" id="_x0000_s1031" type="#_x0000_t202" style="position:absolute;margin-left:-39.4pt;margin-top:279.3pt;width:262.5pt;height:257.55pt;z-index:251662336;visibility:visible;mso-wrap-style:square;mso-width-percent:0;mso-height-percent:0;mso-wrap-distance-left:9pt;mso-wrap-distance-top:3.6pt;mso-wrap-distance-right:9pt;mso-wrap-distance-bottom:3.6pt;mso-position-horizontal:absolute;mso-position-horizontal-relative:text;mso-position-vertical:absolute;mso-position-vertical-relative:text;mso-width-percent:0;mso-height-percent:0;mso-width-relative:margin;mso-height-relative:margin;v-text-anchor:top" o:gfxdata="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">
                 <v:textbox>
                   <w:txbxContent>
                     <w:p>
@@ -7408,45 +8115,9 @@
                           <w:szCs w:val="18"/>
                           <w:lang w:val="en-GB"/>
                         </w:rPr>
-                        <w:t>The</w:t>
-                      </w:r>
-                      <w:r>
-                        <w:rPr>
-                          <w:rFonts w:cstheme="minorHAnsi"/>
-                          <w:sz w:val="18"/>
-                          <w:szCs w:val="18"/>
-                          <w:lang w:val="en-GB"/>
-                        </w:rPr>
-                        <w:t xml:space="preserve"> typical </w:t>
-                      </w:r>
-                      <w:r>
-                        <w:rPr>
-                          <w:rFonts w:cstheme="minorHAnsi"/>
-                          <w:sz w:val="18"/>
-                          <w:szCs w:val="18"/>
-                          <w:lang w:val="en-GB"/>
-                        </w:rPr>
-                        <w:t xml:space="preserve">Queenslander </w:t>
-                      </w:r>
-                      <w:r>
-                        <w:rPr>
-                          <w:rFonts w:cstheme="minorHAnsi"/>
-                          <w:sz w:val="18"/>
-                          <w:szCs w:val="18"/>
-                          <w:lang w:val="en-GB"/>
-                        </w:rPr>
-                        <w:t>according to the</w:t>
-                      </w:r>
-                      <w:r>
-                        <w:rPr>
-                          <w:rFonts w:cstheme="minorHAnsi"/>
-                          <w:sz w:val="18"/>
-                          <w:szCs w:val="18"/>
-                          <w:lang w:val="en-GB"/>
-                        </w:rPr>
-                        <w:t xml:space="preserve"> </w:t>
-                      </w:r>
-                      <w:hyperlink r:id="rId41" w:history="1">
+                        <w:t xml:space="preserve">The typical Queenslander according to the </w:t>
+                      </w:r>
+                      <w:hyperlink r:id="rId42" w:history="1">
                         <w:r>
                           <w:rPr>
                             <w:rStyle w:val="Hyperlink"/>
@@ -7465,8 +8136,9 @@
                           <w:szCs w:val="18"/>
                           <w:lang w:val="en-GB"/>
                         </w:rPr>
-                        <w:t xml:space="preserve"> </w:t>
-                      </w:r>
+                        <w:t xml:space="preserve"> is </w:t>
+                      </w:r>
+                      <w:proofErr w:type="gramStart"/>
                       <w:r>
                         <w:rPr>
                           <w:rFonts w:cstheme="minorHAnsi"/>
@@ -7474,7 +8146,7 @@
                           <w:szCs w:val="18"/>
                           <w:lang w:val="en-GB"/>
                         </w:rPr>
-                        <w:t xml:space="preserve">is </w:t>
+                        <w:t>37</w:t>
                       </w:r>
                       <w:r>
                         <w:rPr>
@@ -7483,8 +8155,9 @@
                           <w:szCs w:val="18"/>
                           <w:lang w:val="en-GB"/>
                         </w:rPr>
-                        <w:t>37</w:t>
-                      </w:r>
+                        <w:t xml:space="preserve">  years</w:t>
+                      </w:r>
+                      <w:proofErr w:type="gramEnd"/>
                       <w:r>
                         <w:rPr>
                           <w:rFonts w:cstheme="minorHAnsi"/>
@@ -7492,7 +8165,7 @@
                           <w:szCs w:val="18"/>
                           <w:lang w:val="en-GB"/>
                         </w:rPr>
-                        <w:t xml:space="preserve"> married with two children</w:t>
+                        <w:t xml:space="preserve"> old woman,</w:t>
                       </w:r>
                       <w:r>
                         <w:rPr>
@@ -7501,7 +8174,7 @@
                           <w:szCs w:val="18"/>
                           <w:lang w:val="en-GB"/>
                         </w:rPr>
-                        <w:t>.</w:t>
+                        <w:t xml:space="preserve"> married with two children.</w:t>
                       </w:r>
                       <w:r>
                         <w:rPr>
@@ -7573,8 +8246,9 @@
                           <w:szCs w:val="18"/>
                           <w:lang w:val="en-GB"/>
                         </w:rPr>
-                        <w:t xml:space="preserve"> one child in childcare and the other in state school, then </w:t>
-                      </w:r>
+                        <w:t xml:space="preserve"> one child in childcare and the other in state </w:t>
+                      </w:r>
+                      <w:proofErr w:type="gramStart"/>
                       <w:r>
                         <w:rPr>
                           <w:rFonts w:cstheme="minorHAnsi"/>
@@ -7582,7 +8256,7 @@
                           <w:szCs w:val="18"/>
                           <w:lang w:val="en-GB"/>
                         </w:rPr>
-                        <w:t>they</w:t>
+                        <w:t xml:space="preserve">school, </w:t>
                       </w:r>
                       <w:r>
                         <w:rPr>
@@ -7591,7 +8265,26 @@
                           <w:szCs w:val="18"/>
                           <w:lang w:val="en-GB"/>
                         </w:rPr>
-                        <w:t xml:space="preserve"> may spend their income (net of any savings) as follows: </w:t>
+                        <w:t xml:space="preserve"> and</w:t>
+                      </w:r>
+                      <w:proofErr w:type="gramEnd"/>
+                      <w:r>
+                        <w:rPr>
+                          <w:rFonts w:cstheme="minorHAnsi"/>
+                          <w:sz w:val="18"/>
+                          <w:szCs w:val="18"/>
+                          <w:lang w:val="en-GB"/>
+                        </w:rPr>
+                        <w:t xml:space="preserve"> if they</w:t>
+                      </w:r>
+                      <w:r>
+                        <w:rPr>
+                          <w:rFonts w:cstheme="minorHAnsi"/>
+                          <w:sz w:val="18"/>
+                          <w:szCs w:val="18"/>
+                          <w:lang w:val="en-GB"/>
+                        </w:rPr>
+                        <w:t xml:space="preserve"> spend their income (net of any savings) as follows: </w:t>
                       </w:r>
                     </w:p>
                     <w:p>
@@ -8334,7 +9027,7 @@
                           <w:szCs w:val="18"/>
                           <w:lang w:val="en-GB"/>
                         </w:rPr>
-                        <w:t>Their</w:t>
+                        <w:t>then t</w:t>
                       </w:r>
                       <w:r>
                         <w:rPr>
@@ -8345,7 +9038,7 @@
                           <w:szCs w:val="18"/>
                           <w:lang w:val="en-GB"/>
                         </w:rPr>
-                        <w:t xml:space="preserve"> </w:t>
+                        <w:t>heir</w:t>
                       </w:r>
                       <w:r>
                         <w:rPr>
@@ -8356,7 +9049,7 @@
                           <w:szCs w:val="18"/>
                           <w:lang w:val="en-GB"/>
                         </w:rPr>
-                        <w:t xml:space="preserve">annual </w:t>
+                        <w:t xml:space="preserve"> </w:t>
                       </w:r>
                       <w:r>
                         <w:rPr>
@@ -8367,7 +9060,7 @@
                           <w:szCs w:val="18"/>
                           <w:lang w:val="en-GB"/>
                         </w:rPr>
-                        <w:t xml:space="preserve">personal rate of inflation </w:t>
+                        <w:t xml:space="preserve">annual </w:t>
                       </w:r>
                       <w:r>
                         <w:rPr>
@@ -8378,7 +9071,7 @@
                           <w:szCs w:val="18"/>
                           <w:lang w:val="en-GB"/>
                         </w:rPr>
-                        <w:t xml:space="preserve">as of March 2022 </w:t>
+                        <w:t xml:space="preserve">personal rate of inflation </w:t>
                       </w:r>
                       <w:r>
                         <w:rPr>
@@ -8389,7 +9082,7 @@
                           <w:szCs w:val="18"/>
                           <w:lang w:val="en-GB"/>
                         </w:rPr>
-                        <w:t>is 7</w:t>
+                        <w:t xml:space="preserve">as of March 2022 </w:t>
                       </w:r>
                       <w:r>
                         <w:rPr>
@@ -8400,7 +9093,29 @@
                           <w:szCs w:val="18"/>
                           <w:lang w:val="en-GB"/>
                         </w:rPr>
-                        <w:t>.4</w:t>
+                        <w:t>is 7</w:t>
+                      </w:r>
+                      <w:r>
+                        <w:rPr>
+                          <w:rFonts w:cstheme="minorHAnsi"/>
+                          <w:b/>
+                          <w:bCs/>
+                          <w:sz w:val="18"/>
+                          <w:szCs w:val="18"/>
+                          <w:lang w:val="en-GB"/>
+                        </w:rPr>
+                        <w:t>.</w:t>
+                      </w:r>
+                      <w:r>
+                        <w:rPr>
+                          <w:rFonts w:cstheme="minorHAnsi"/>
+                          <w:b/>
+                          <w:bCs/>
+                          <w:sz w:val="18"/>
+                          <w:szCs w:val="18"/>
+                          <w:lang w:val="en-GB"/>
+                        </w:rPr>
+                        <w:t>3</w:t>
                       </w:r>
                       <w:r>
                         <w:rPr>
@@ -8438,7 +9153,7 @@
         <mc:AlternateContent>
           <mc:Choice Requires="wps">
             <w:drawing>
-              <wp:anchor distT="45720" distB="45720" distL="114300" distR="114300" simplePos="0" relativeHeight="251664384" behindDoc="0" locked="0" layoutInCell="1" allowOverlap="1" wp14:anchorId="45347879" wp14:editId="2A3E20DF">
+              <wp:anchor distT="45720" distB="45720" distL="114300" distR="114300" simplePos="0" relativeHeight="251664384" behindDoc="0" locked="0" layoutInCell="1" allowOverlap="1" wp14:anchorId="45347879" wp14:editId="65F6C184">
                 <wp:simplePos x="0" y="0"/>
                 <wp:positionH relativeFrom="column">
                   <wp:posOffset>6241774</wp:posOffset>
@@ -8521,14 +9236,14 @@
                                 <w:sz w:val="18"/>
                                 <w:szCs w:val="18"/>
                               </w:rPr>
-                              <w:t xml:space="preserve">A full-time domestic </w:t>
-                            </w:r>
-                            <w:r>
-                              <w:rPr>
-                                <w:sz w:val="18"/>
-                                <w:szCs w:val="18"/>
-                              </w:rPr>
-                              <w:t xml:space="preserve">male </w:t>
+                              <w:t>If a</w:t>
+                            </w:r>
+                            <w:r>
+                              <w:rPr>
+                                <w:sz w:val="18"/>
+                                <w:szCs w:val="18"/>
+                              </w:rPr>
+                              <w:t xml:space="preserve"> full-time domestic </w:t>
                             </w:r>
                             <w:r>
                               <w:rPr>
@@ -8612,7 +9327,14 @@
                                 <w:sz w:val="18"/>
                                 <w:szCs w:val="18"/>
                               </w:rPr>
-                              <w:t>may spend his income as follows:</w:t>
+                              <w:t>spend their</w:t>
+                            </w:r>
+                            <w:r>
+                              <w:rPr>
+                                <w:sz w:val="18"/>
+                                <w:szCs w:val="18"/>
+                              </w:rPr>
+                              <w:t xml:space="preserve"> income as follows:</w:t>
                             </w:r>
                           </w:p>
                           <w:p>
@@ -9098,7 +9820,7 @@
                                       <w:szCs w:val="18"/>
                                       <w:lang w:val="en-GB"/>
                                     </w:rPr>
-                                    <w:t>Transport: 1</w:t>
+                                    <w:t xml:space="preserve">Transport: </w:t>
                                   </w:r>
                                   <w:r>
                                     <w:rPr>
@@ -9109,7 +9831,7 @@
                                       <w:szCs w:val="18"/>
                                       <w:lang w:val="en-GB"/>
                                     </w:rPr>
-                                    <w:t>2</w:t>
+                                    <w:t>4</w:t>
                                   </w:r>
                                   <w:r>
                                     <w:rPr>
@@ -9242,7 +9964,7 @@
                                       <w:szCs w:val="18"/>
                                       <w:lang w:val="en-GB"/>
                                     </w:rPr>
-                                    <w:t>14</w:t>
+                                    <w:t>2</w:t>
                                   </w:r>
                                   <w:r>
                                     <w:rPr>
@@ -9364,7 +10086,29 @@
                                       <w:szCs w:val="18"/>
                                       <w:lang w:val="en-GB"/>
                                     </w:rPr>
-                                    <w:t>Others: 15%</w:t>
+                                    <w:t xml:space="preserve">Others: </w:t>
+                                  </w:r>
+                                  <w:r>
+                                    <w:rPr>
+                                      <w:rFonts w:cstheme="minorHAnsi"/>
+                                      <w:b/>
+                                      <w:bCs/>
+                                      <w:sz w:val="18"/>
+                                      <w:szCs w:val="18"/>
+                                      <w:lang w:val="en-GB"/>
+                                    </w:rPr>
+                                    <w:t>3</w:t>
+                                  </w:r>
+                                  <w:r>
+                                    <w:rPr>
+                                      <w:rFonts w:cstheme="minorHAnsi"/>
+                                      <w:b/>
+                                      <w:bCs/>
+                                      <w:sz w:val="18"/>
+                                      <w:szCs w:val="18"/>
+                                      <w:lang w:val="en-GB"/>
+                                    </w:rPr>
+                                    <w:t>5%</w:t>
                                   </w:r>
                                 </w:p>
                               </w:tc>
@@ -9401,7 +10145,18 @@
                                 <w:szCs w:val="18"/>
                                 <w:lang w:val="en-GB"/>
                               </w:rPr>
-                              <w:t>Their</w:t>
+                              <w:t>then t</w:t>
+                            </w:r>
+                            <w:r>
+                              <w:rPr>
+                                <w:rFonts w:cstheme="minorHAnsi"/>
+                                <w:b/>
+                                <w:bCs/>
+                                <w:sz w:val="18"/>
+                                <w:szCs w:val="18"/>
+                                <w:lang w:val="en-GB"/>
+                              </w:rPr>
+                              <w:t>heir</w:t>
                             </w:r>
                             <w:r>
                               <w:rPr>
@@ -9478,7 +10233,29 @@
                                 <w:szCs w:val="18"/>
                                 <w:lang w:val="en-GB"/>
                               </w:rPr>
-                              <w:t>4.8</w:t>
+                              <w:t>2</w:t>
+                            </w:r>
+                            <w:r>
+                              <w:rPr>
+                                <w:rFonts w:cstheme="minorHAnsi"/>
+                                <w:b/>
+                                <w:bCs/>
+                                <w:sz w:val="18"/>
+                                <w:szCs w:val="18"/>
+                                <w:lang w:val="en-GB"/>
+                              </w:rPr>
+                              <w:t>.</w:t>
+                            </w:r>
+                            <w:r>
+                              <w:rPr>
+                                <w:rFonts w:cstheme="minorHAnsi"/>
+                                <w:b/>
+                                <w:bCs/>
+                                <w:sz w:val="18"/>
+                                <w:szCs w:val="18"/>
+                                <w:lang w:val="en-GB"/>
+                              </w:rPr>
+                              <w:t>5</w:t>
                             </w:r>
                             <w:r>
                               <w:rPr>
@@ -9512,7 +10289,7 @@
           </mc:Choice>
           <mc:Fallback>
             <w:pict>
-              <v:shape w14:anchorId="45347879" id="_x0000_s1031" type="#_x0000_t202" style="position:absolute;margin-left:491.5pt;margin-top:279.35pt;width:248.2pt;height:257.95pt;z-index:251664384;visibility:visible;mso-wrap-style:square;mso-width-percent:0;mso-height-percent:0;mso-wrap-distance-left:9pt;mso-wrap-distance-top:3.6pt;mso-wrap-distance-right:9pt;mso-wrap-distance-bottom:3.6pt;mso-position-horizontal:absolute;mso-position-horizontal-relative:text;mso-position-vertical:absolute;mso-position-vertical-relative:text;mso-width-percent:0;mso-height-percent:0;mso-width-relative:margin;mso-height-relative:margin;v-text-anchor:top" o:gfxdata="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">
+              <v:shape w14:anchorId="45347879" id="_x0000_s1032" type="#_x0000_t202" style="position:absolute;margin-left:491.5pt;margin-top:279.35pt;width:248.2pt;height:257.95pt;z-index:251664384;visibility:visible;mso-wrap-style:square;mso-width-percent:0;mso-height-percent:0;mso-wrap-distance-left:9pt;mso-wrap-distance-top:3.6pt;mso-wrap-distance-right:9pt;mso-wrap-distance-bottom:3.6pt;mso-position-horizontal:absolute;mso-position-horizontal-relative:text;mso-position-vertical:absolute;mso-position-vertical-relative:text;mso-width-percent:0;mso-height-percent:0;mso-width-relative:margin;mso-height-relative:margin;v-text-anchor:top" o:gfxdata="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">
                 <v:textbox>
                   <w:txbxContent>
                     <w:p>
@@ -9555,14 +10332,14 @@
                           <w:sz w:val="18"/>
                           <w:szCs w:val="18"/>
                         </w:rPr>
-                        <w:t xml:space="preserve">A full-time domestic </w:t>
+                        <w:t>If a</w:t>
                       </w:r>
                       <w:r>
                         <w:rPr>
                           <w:sz w:val="18"/>
                           <w:szCs w:val="18"/>
                         </w:rPr>
-                        <w:t xml:space="preserve">male </w:t>
+                        <w:t xml:space="preserve"> full-time domestic </w:t>
                       </w:r>
                       <w:r>
                         <w:rPr>
@@ -9646,7 +10423,14 @@
                           <w:sz w:val="18"/>
                           <w:szCs w:val="18"/>
                         </w:rPr>
-                        <w:t>may spend his income as follows:</w:t>
+                        <w:t>spend their</w:t>
+                      </w:r>
+                      <w:r>
+                        <w:rPr>
+                          <w:sz w:val="18"/>
+                          <w:szCs w:val="18"/>
+                        </w:rPr>
+                        <w:t xml:space="preserve"> income as follows:</w:t>
                       </w:r>
                     </w:p>
                     <w:p>
@@ -10132,18 +10916,18 @@
                                 <w:szCs w:val="18"/>
                                 <w:lang w:val="en-GB"/>
                               </w:rPr>
-                              <w:t>Transport: 1</w:t>
-                            </w:r>
-                            <w:r>
-                              <w:rPr>
-                                <w:rFonts w:cstheme="minorHAnsi"/>
-                                <w:b/>
-                                <w:bCs/>
-                                <w:sz w:val="18"/>
-                                <w:szCs w:val="18"/>
-                                <w:lang w:val="en-GB"/>
-                              </w:rPr>
-                              <w:t>2</w:t>
+                              <w:t xml:space="preserve">Transport: </w:t>
+                            </w:r>
+                            <w:r>
+                              <w:rPr>
+                                <w:rFonts w:cstheme="minorHAnsi"/>
+                                <w:b/>
+                                <w:bCs/>
+                                <w:sz w:val="18"/>
+                                <w:szCs w:val="18"/>
+                                <w:lang w:val="en-GB"/>
+                              </w:rPr>
+                              <w:t>4</w:t>
                             </w:r>
                             <w:r>
                               <w:rPr>
@@ -10276,7 +11060,7 @@
                                 <w:szCs w:val="18"/>
                                 <w:lang w:val="en-GB"/>
                               </w:rPr>
-                              <w:t>14</w:t>
+                              <w:t>2</w:t>
                             </w:r>
                             <w:r>
                               <w:rPr>
@@ -10398,7 +11182,29 @@
                                 <w:szCs w:val="18"/>
                                 <w:lang w:val="en-GB"/>
                               </w:rPr>
-                              <w:t>Others: 15%</w:t>
+                              <w:t xml:space="preserve">Others: </w:t>
+                            </w:r>
+                            <w:r>
+                              <w:rPr>
+                                <w:rFonts w:cstheme="minorHAnsi"/>
+                                <w:b/>
+                                <w:bCs/>
+                                <w:sz w:val="18"/>
+                                <w:szCs w:val="18"/>
+                                <w:lang w:val="en-GB"/>
+                              </w:rPr>
+                              <w:t>3</w:t>
+                            </w:r>
+                            <w:r>
+                              <w:rPr>
+                                <w:rFonts w:cstheme="minorHAnsi"/>
+                                <w:b/>
+                                <w:bCs/>
+                                <w:sz w:val="18"/>
+                                <w:szCs w:val="18"/>
+                                <w:lang w:val="en-GB"/>
+                              </w:rPr>
+                              <w:t>5%</w:t>
                             </w:r>
                           </w:p>
                         </w:tc>
@@ -10435,7 +11241,7 @@
                           <w:szCs w:val="18"/>
                           <w:lang w:val="en-GB"/>
                         </w:rPr>
-                        <w:t>Their</w:t>
+                        <w:t>then t</w:t>
                       </w:r>
                       <w:r>
                         <w:rPr>
@@ -10446,7 +11252,7 @@
                           <w:szCs w:val="18"/>
                           <w:lang w:val="en-GB"/>
                         </w:rPr>
-                        <w:t xml:space="preserve"> </w:t>
+                        <w:t>heir</w:t>
                       </w:r>
                       <w:r>
                         <w:rPr>
@@ -10457,7 +11263,7 @@
                           <w:szCs w:val="18"/>
                           <w:lang w:val="en-GB"/>
                         </w:rPr>
-                        <w:t xml:space="preserve">annual </w:t>
+                        <w:t xml:space="preserve"> </w:t>
                       </w:r>
                       <w:r>
                         <w:rPr>
@@ -10468,7 +11274,7 @@
                           <w:szCs w:val="18"/>
                           <w:lang w:val="en-GB"/>
                         </w:rPr>
-                        <w:t xml:space="preserve">personal rate of inflation </w:t>
+                        <w:t xml:space="preserve">annual </w:t>
                       </w:r>
                       <w:r>
                         <w:rPr>
@@ -10479,7 +11285,7 @@
                           <w:szCs w:val="18"/>
                           <w:lang w:val="en-GB"/>
                         </w:rPr>
-                        <w:t xml:space="preserve">as of March 2022 </w:t>
+                        <w:t xml:space="preserve">personal rate of inflation </w:t>
                       </w:r>
                       <w:r>
                         <w:rPr>
@@ -10490,7 +11296,7 @@
                           <w:szCs w:val="18"/>
                           <w:lang w:val="en-GB"/>
                         </w:rPr>
-                        <w:t>is</w:t>
+                        <w:t xml:space="preserve">as of March 2022 </w:t>
                       </w:r>
                       <w:r>
                         <w:rPr>
@@ -10501,7 +11307,7 @@
                           <w:szCs w:val="18"/>
                           <w:lang w:val="en-GB"/>
                         </w:rPr>
-                        <w:t xml:space="preserve"> </w:t>
+                        <w:t>is</w:t>
                       </w:r>
                       <w:r>
                         <w:rPr>
@@ -10512,7 +11318,7 @@
                           <w:szCs w:val="18"/>
                           <w:lang w:val="en-GB"/>
                         </w:rPr>
-                        <w:t>4.8</w:t>
+                        <w:t xml:space="preserve"> </w:t>
                       </w:r>
                       <w:r>
                         <w:rPr>
@@ -10523,6 +11329,39 @@
                           <w:szCs w:val="18"/>
                           <w:lang w:val="en-GB"/>
                         </w:rPr>
+                        <w:t>2</w:t>
+                      </w:r>
+                      <w:r>
+                        <w:rPr>
+                          <w:rFonts w:cstheme="minorHAnsi"/>
+                          <w:b/>
+                          <w:bCs/>
+                          <w:sz w:val="18"/>
+                          <w:szCs w:val="18"/>
+                          <w:lang w:val="en-GB"/>
+                        </w:rPr>
+                        <w:t>.</w:t>
+                      </w:r>
+                      <w:r>
+                        <w:rPr>
+                          <w:rFonts w:cstheme="minorHAnsi"/>
+                          <w:b/>
+                          <w:bCs/>
+                          <w:sz w:val="18"/>
+                          <w:szCs w:val="18"/>
+                          <w:lang w:val="en-GB"/>
+                        </w:rPr>
+                        <w:t>5</w:t>
+                      </w:r>
+                      <w:r>
+                        <w:rPr>
+                          <w:rFonts w:cstheme="minorHAnsi"/>
+                          <w:b/>
+                          <w:bCs/>
+                          <w:sz w:val="18"/>
+                          <w:szCs w:val="18"/>
+                          <w:lang w:val="en-GB"/>
+                        </w:rPr>
                         <w:t>%.</w:t>
                       </w:r>
                     </w:p>
@@ -10530,103 +11369,6 @@
                   </w:txbxContent>
                 </v:textbox>
                 <w10:wrap type="square"/>
-              </v:shape>
-            </w:pict>
-          </mc:Fallback>
-        </mc:AlternateContent>
-      </w:r>
-      <w:r>
-        <w:rPr>
-          <w:noProof/>
-        </w:rPr>
-        <mc:AlternateContent>
-          <mc:Choice Requires="wps">
-            <w:drawing>
-              <wp:anchor distT="0" distB="0" distL="114300" distR="114300" simplePos="0" relativeHeight="251665408" behindDoc="0" locked="0" layoutInCell="1" allowOverlap="1" wp14:anchorId="18434680" wp14:editId="351AC9C8">
-                <wp:simplePos x="0" y="0"/>
-                <wp:positionH relativeFrom="column">
-                  <wp:posOffset>806450</wp:posOffset>
-                </wp:positionH>
-                <wp:positionV relativeFrom="paragraph">
-                  <wp:posOffset>-207645</wp:posOffset>
-                </wp:positionV>
-                <wp:extent cx="7626350" cy="323850"/>
-                <wp:effectExtent l="0" t="0" r="19050" b="19050"/>
-                <wp:wrapNone/>
-                <wp:docPr id="8" name="Text Box 8"/>
-                <wp:cNvGraphicFramePr/>
-                <a:graphic xmlns:a="http://schemas.openxmlformats.org/drawingml/2006/main">
-                  <a:graphicData uri="http://schemas.microsoft.com/office/word/2010/wordprocessingShape">
-                    <wps:wsp>
-                      <wps:cNvSpPr txBox="1"/>
-                      <wps:spPr>
-                        <a:xfrm>
-                          <a:off x="0" y="0"/>
-                          <a:ext cx="7626350" cy="323850"/>
-                        </a:xfrm>
-                        <a:prstGeom prst="rect">
-                          <a:avLst/>
-                        </a:prstGeom>
-                        <a:solidFill>
-                          <a:schemeClr val="lt1"/>
-                        </a:solidFill>
-                        <a:ln w="6350">
-                          <a:solidFill>
-                            <a:prstClr val="black"/>
-                          </a:solidFill>
-                        </a:ln>
-                      </wps:spPr>
-                      <wps:txbx>
-                        <w:txbxContent>
-                          <w:p>
-                            <w:pPr>
-                              <w:jc w:val="center"/>
-                            </w:pPr>
-                            <w:r>
-                              <w:t>AIBE</w:t>
-                            </w:r>
-                            <w:r>
-                              <w:t xml:space="preserve"> Explainer Series: Inflation</w:t>
-                            </w:r>
-                          </w:p>
-                        </w:txbxContent>
-                      </wps:txbx>
-                      <wps:bodyPr rot="0" spcFirstLastPara="0" vertOverflow="overflow" horzOverflow="overflow" vert="horz" wrap="square" lIns="91440" tIns="45720" rIns="91440" bIns="45720" numCol="1" spcCol="0" rtlCol="0" fromWordArt="0" anchor="t" anchorCtr="0" forceAA="0" compatLnSpc="1">
-                        <a:prstTxWarp prst="textNoShape">
-                          <a:avLst/>
-                        </a:prstTxWarp>
-                        <a:noAutofit/>
-                      </wps:bodyPr>
-                    </wps:wsp>
-                  </a:graphicData>
-                </a:graphic>
-                <wp14:sizeRelH relativeFrom="margin">
-                  <wp14:pctWidth>0</wp14:pctWidth>
-                </wp14:sizeRelH>
-                <wp14:sizeRelV relativeFrom="margin">
-                  <wp14:pctHeight>0</wp14:pctHeight>
-                </wp14:sizeRelV>
-              </wp:anchor>
-            </w:drawing>
-          </mc:Choice>
-          <mc:Fallback>
-            <w:pict>
-              <v:shape w14:anchorId="18434680" id="Text Box 8" o:spid="_x0000_s1032" type="#_x0000_t202" style="position:absolute;margin-left:63.5pt;margin-top:-16.35pt;width:600.5pt;height:25.5pt;z-index:251665408;visibility:visible;mso-wrap-style:square;mso-width-percent:0;mso-height-percent:0;mso-wrap-distance-left:9pt;mso-wrap-distance-top:0;mso-wrap-distance-right:9pt;mso-wrap-distance-bottom:0;mso-position-horizontal:absolute;mso-position-horizontal-relative:text;mso-position-vertical:absolute;mso-position-vertical-relative:text;mso-width-percent:0;mso-height-percent:0;mso-width-relative:margin;mso-height-relative:margin;v-text-anchor:top" o:gfxdata="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" fillcolor="white [3201]" strokeweight=".5pt">
-                <v:textbox>
-                  <w:txbxContent>
-                    <w:p>
-                      <w:pPr>
-                        <w:jc w:val="center"/>
-                      </w:pPr>
-                      <w:r>
-                        <w:t>AIBE</w:t>
-                      </w:r>
-                      <w:r>
-                        <w:t xml:space="preserve"> Explainer Series: Inflation</w:t>
-                      </w:r>
-                    </w:p>
-                  </w:txbxContent>
-                </v:textbox>
               </v:shape>
             </w:pict>
           </mc:Fallback>
@@ -10909,10 +11651,10 @@
       </w:rPr>
     </w:lvl>
   </w:abstractNum>
-  <w:num w:numId="1" w16cid:durableId="533428011">
+  <w:num w:numId="1" w16cid:durableId="1263343769">
     <w:abstractNumId w:val="0"/>
   </w:num>
-  <w:num w:numId="2" w16cid:durableId="593393764">
+  <w:num w:numId="2" w16cid:durableId="1790003937">
     <w:abstractNumId w:val="1"/>
   </w:num>
 </w:numbering>
@@ -11455,6 +12197,20 @@
       <w:shd w:val="clear" w:color="auto" w:fill="E1DFDD"/>
     </w:rPr>
   </w:style>
+  <w:style w:type="paragraph" w:styleId="Revision">
+    <w:name w:val="Revision"/>
+    <w:hidden/>
+    <w:uiPriority w:val="99"/>
+    <w:semiHidden/>
+    <w:rsid w:val="009373EA"/>
+    <w:pPr>
+      <w:spacing w:after="0" w:line="240" w:lineRule="auto"/>
+    </w:pPr>
+    <w:rPr>
+      <w:sz w:val="24"/>
+      <w:szCs w:val="24"/>
+    </w:rPr>
+  </w:style>
 </w:styles>
 </file>
 

</xml_diff>